<commit_message>
Version finale de la documentation
</commit_message>
<xml_diff>
--- a/documentation/BatailleNavale_dossier_de_projet.docx
+++ b/documentation/BatailleNavale_dossier_de_projet.docx
@@ -1,6 +1,6 @@
 
 <file path=word/document.xml><?xml version="1.0" encoding="utf-8"?>
-<w:document xmlns:wpc="http://schemas.microsoft.com/office/word/2010/wordprocessingCanvas" xmlns:cx="http://schemas.microsoft.com/office/drawing/2014/chartex" xmlns:cx1="http://schemas.microsoft.com/office/drawing/2015/9/8/chartex" xmlns:mc="http://schemas.openxmlformats.org/markup-compatibility/2006" xmlns:o="urn:schemas-microsoft-com:office:office" xmlns:r="http://schemas.openxmlformats.org/officeDocument/2006/relationships" xmlns:m="http://schemas.openxmlformats.org/officeDocument/2006/math" xmlns:v="urn:schemas-microsoft-com:vml" xmlns:wp14="http://schemas.microsoft.com/office/word/2010/wordprocessingDrawing" xmlns:wp="http://schemas.openxmlformats.org/drawingml/2006/wordprocessingDrawing" xmlns:w10="urn:schemas-microsoft-com:office:word" xmlns:w="http://schemas.openxmlformats.org/wordprocessingml/2006/main" xmlns:w14="http://schemas.microsoft.com/office/word/2010/wordml" xmlns:w15="http://schemas.microsoft.com/office/word/2012/wordml" xmlns:w16se="http://schemas.microsoft.com/office/word/2015/wordml/symex" xmlns:wpg="http://schemas.microsoft.com/office/word/2010/wordprocessingGroup" xmlns:wpi="http://schemas.microsoft.com/office/word/2010/wordprocessingInk" xmlns:wne="http://schemas.microsoft.com/office/word/2006/wordml" xmlns:wps="http://schemas.microsoft.com/office/word/2010/wordprocessingShape" mc:Ignorable="w14 w15 w16se wp14">
+<w:document xmlns:wpc="http://schemas.microsoft.com/office/word/2010/wordprocessingCanvas" xmlns:cx="http://schemas.microsoft.com/office/drawing/2014/chartex" xmlns:cx1="http://schemas.microsoft.com/office/drawing/2015/9/8/chartex" xmlns:cx2="http://schemas.microsoft.com/office/drawing/2015/10/21/chartex" xmlns:cx3="http://schemas.microsoft.com/office/drawing/2016/5/9/chartex" xmlns:cx4="http://schemas.microsoft.com/office/drawing/2016/5/10/chartex" xmlns:cx5="http://schemas.microsoft.com/office/drawing/2016/5/11/chartex" xmlns:cx6="http://schemas.microsoft.com/office/drawing/2016/5/12/chartex" xmlns:cx7="http://schemas.microsoft.com/office/drawing/2016/5/13/chartex" xmlns:cx8="http://schemas.microsoft.com/office/drawing/2016/5/14/chartex" xmlns:mc="http://schemas.openxmlformats.org/markup-compatibility/2006" xmlns:aink="http://schemas.microsoft.com/office/drawing/2016/ink" xmlns:am3d="http://schemas.microsoft.com/office/drawing/2017/model3d" xmlns:o="urn:schemas-microsoft-com:office:office" xmlns:r="http://schemas.openxmlformats.org/officeDocument/2006/relationships" xmlns:m="http://schemas.openxmlformats.org/officeDocument/2006/math" xmlns:v="urn:schemas-microsoft-com:vml" xmlns:wp14="http://schemas.microsoft.com/office/word/2010/wordprocessingDrawing" xmlns:wp="http://schemas.openxmlformats.org/drawingml/2006/wordprocessingDrawing" xmlns:w10="urn:schemas-microsoft-com:office:word" xmlns:w="http://schemas.openxmlformats.org/wordprocessingml/2006/main" xmlns:w14="http://schemas.microsoft.com/office/word/2010/wordml" xmlns:w15="http://schemas.microsoft.com/office/word/2012/wordml" xmlns:w16cid="http://schemas.microsoft.com/office/word/2016/wordml/cid" xmlns:w16se="http://schemas.microsoft.com/office/word/2015/wordml/symex" xmlns:wpg="http://schemas.microsoft.com/office/word/2010/wordprocessingGroup" xmlns:wpi="http://schemas.microsoft.com/office/word/2010/wordprocessingInk" xmlns:wne="http://schemas.microsoft.com/office/word/2006/wordml" xmlns:wps="http://schemas.microsoft.com/office/word/2010/wordprocessingShape" mc:Ignorable="w14 w15 w16se w16cid wp14">
   <w:background w:color="EBF7FB"/>
   <w:body>
     <w:p>
@@ -369,20 +369,11 @@
     <w:p>
       <w:pPr>
         <w:pStyle w:val="Titre"/>
-        <w:rPr>
-          <w:color w:val="104864" w:themeColor="background2" w:themeShade="40"/>
-        </w:rPr>
-      </w:pPr>
-      <w:r>
-        <w:rPr>
-          <w:color w:val="104864" w:themeColor="background2" w:themeShade="40"/>
-        </w:rPr>
+      </w:pPr>
+      <w:r>
         <w:br w:type="page"/>
       </w:r>
       <w:r>
-        <w:rPr>
-          <w:color w:val="104864" w:themeColor="background2" w:themeShade="40"/>
-        </w:rPr>
         <w:lastRenderedPageBreak/>
         <w:t>Table des matières</w:t>
       </w:r>
@@ -416,7 +407,7 @@
         </w:rPr>
         <w:fldChar w:fldCharType="separate"/>
       </w:r>
-      <w:hyperlink w:anchor="_Toc37226557" w:history="1">
+      <w:hyperlink w:anchor="_Toc43557531" w:history="1">
         <w:r>
           <w:rPr>
             <w:rStyle w:val="Lienhypertexte"/>
@@ -460,7 +451,7 @@
             <w:webHidden/>
             <w:color w:val="227896"/>
           </w:rPr>
-          <w:instrText xml:space="preserve"> PAGEREF _Toc37226557 \h </w:instrText>
+          <w:instrText xml:space="preserve"> PAGEREF _Toc43557531 \h </w:instrText>
         </w:r>
         <w:r>
           <w:rPr>
@@ -507,7 +498,7 @@
           <w:lang w:val="fr-CH" w:eastAsia="fr-CH"/>
         </w:rPr>
       </w:pPr>
-      <w:hyperlink w:anchor="_Toc37226558" w:history="1">
+      <w:hyperlink w:anchor="_Toc43557532" w:history="1">
         <w:r>
           <w:rPr>
             <w:rStyle w:val="Lienhypertexte"/>
@@ -557,7 +548,7 @@
             <w:webHidden/>
             <w:color w:val="227896"/>
           </w:rPr>
-          <w:instrText xml:space="preserve"> PAGEREF _Toc37226558 \h </w:instrText>
+          <w:instrText xml:space="preserve"> PAGEREF _Toc43557532 \h </w:instrText>
         </w:r>
         <w:r>
           <w:rPr>
@@ -608,7 +599,7 @@
           <w:lang w:val="fr-CH" w:eastAsia="fr-CH"/>
         </w:rPr>
       </w:pPr>
-      <w:hyperlink w:anchor="_Toc37226559" w:history="1">
+      <w:hyperlink w:anchor="_Toc43557533" w:history="1">
         <w:r>
           <w:rPr>
             <w:rStyle w:val="Lienhypertexte"/>
@@ -659,7 +650,7 @@
             <w:webHidden/>
             <w:color w:val="227896"/>
           </w:rPr>
-          <w:instrText xml:space="preserve"> PAGEREF _Toc37226559 \h </w:instrText>
+          <w:instrText xml:space="preserve"> PAGEREF _Toc43557533 \h </w:instrText>
         </w:r>
         <w:r>
           <w:rPr>
@@ -710,7 +701,7 @@
           <w:lang w:val="fr-CH" w:eastAsia="fr-CH"/>
         </w:rPr>
       </w:pPr>
-      <w:hyperlink w:anchor="_Toc37226560" w:history="1">
+      <w:hyperlink w:anchor="_Toc43557534" w:history="1">
         <w:r>
           <w:rPr>
             <w:rStyle w:val="Lienhypertexte"/>
@@ -760,7 +751,7 @@
             <w:webHidden/>
             <w:color w:val="227896"/>
           </w:rPr>
-          <w:instrText xml:space="preserve"> PAGEREF _Toc37226560 \h </w:instrText>
+          <w:instrText xml:space="preserve"> PAGEREF _Toc43557534 \h </w:instrText>
         </w:r>
         <w:r>
           <w:rPr>
@@ -806,7 +797,7 @@
           <w:lang w:val="fr-CH" w:eastAsia="fr-CH"/>
         </w:rPr>
       </w:pPr>
-      <w:hyperlink w:anchor="_Toc37226561" w:history="1">
+      <w:hyperlink w:anchor="_Toc43557535" w:history="1">
         <w:r>
           <w:rPr>
             <w:rStyle w:val="Lienhypertexte"/>
@@ -850,7 +841,7 @@
             <w:webHidden/>
             <w:color w:val="227896"/>
           </w:rPr>
-          <w:instrText xml:space="preserve"> PAGEREF _Toc37226561 \h </w:instrText>
+          <w:instrText xml:space="preserve"> PAGEREF _Toc43557535 \h </w:instrText>
         </w:r>
         <w:r>
           <w:rPr>
@@ -897,7 +888,7 @@
           <w:lang w:val="fr-CH" w:eastAsia="fr-CH"/>
         </w:rPr>
       </w:pPr>
-      <w:hyperlink w:anchor="_Toc37226562" w:history="1">
+      <w:hyperlink w:anchor="_Toc43557536" w:history="1">
         <w:r>
           <w:rPr>
             <w:rStyle w:val="Lienhypertexte"/>
@@ -947,7 +938,7 @@
             <w:webHidden/>
             <w:color w:val="227896"/>
           </w:rPr>
-          <w:instrText xml:space="preserve"> PAGEREF _Toc37226562 \h </w:instrText>
+          <w:instrText xml:space="preserve"> PAGEREF _Toc43557536 \h </w:instrText>
         </w:r>
         <w:r>
           <w:rPr>
@@ -998,7 +989,7 @@
           <w:lang w:val="fr-CH" w:eastAsia="fr-CH"/>
         </w:rPr>
       </w:pPr>
-      <w:hyperlink w:anchor="_Toc37226563" w:history="1">
+      <w:hyperlink w:anchor="_Toc43557537" w:history="1">
         <w:r>
           <w:rPr>
             <w:rStyle w:val="Lienhypertexte"/>
@@ -1024,7 +1015,7 @@
             <w:noProof/>
             <w:color w:val="227896"/>
           </w:rPr>
-          <w:t>Modèles conceptuels de données</w:t>
+          <w:t>Use Cases</w:t>
         </w:r>
         <w:r>
           <w:rPr>
@@ -1048,7 +1039,7 @@
             <w:webHidden/>
             <w:color w:val="227896"/>
           </w:rPr>
-          <w:instrText xml:space="preserve"> PAGEREF _Toc37226563 \h </w:instrText>
+          <w:instrText xml:space="preserve"> PAGEREF _Toc43557537 \h </w:instrText>
         </w:r>
         <w:r>
           <w:rPr>
@@ -1099,7 +1090,7 @@
           <w:lang w:val="fr-CH" w:eastAsia="fr-CH"/>
         </w:rPr>
       </w:pPr>
-      <w:hyperlink w:anchor="_Toc37226564" w:history="1">
+      <w:hyperlink w:anchor="_Toc43557538" w:history="1">
         <w:r>
           <w:rPr>
             <w:rStyle w:val="Lienhypertexte"/>
@@ -1125,7 +1116,7 @@
             <w:noProof/>
             <w:color w:val="227896"/>
           </w:rPr>
-          <w:t>Maquettes</w:t>
+          <w:t>Use Cases Scénarios</w:t>
         </w:r>
         <w:r>
           <w:rPr>
@@ -1149,7 +1140,7 @@
             <w:webHidden/>
             <w:color w:val="227896"/>
           </w:rPr>
-          <w:instrText xml:space="preserve"> PAGEREF _Toc37226564 \h </w:instrText>
+          <w:instrText xml:space="preserve"> PAGEREF _Toc43557538 \h </w:instrText>
         </w:r>
         <w:r>
           <w:rPr>
@@ -1200,7 +1191,7 @@
           <w:lang w:val="fr-CH" w:eastAsia="fr-CH"/>
         </w:rPr>
       </w:pPr>
-      <w:hyperlink w:anchor="_Toc37226565" w:history="1">
+      <w:hyperlink w:anchor="_Toc43557539" w:history="1">
         <w:r>
           <w:rPr>
             <w:rStyle w:val="Lienhypertexte"/>
@@ -1226,7 +1217,7 @@
             <w:noProof/>
             <w:color w:val="227896"/>
           </w:rPr>
-          <w:t>Use Cases</w:t>
+          <w:t>Modèles conceptuels de données</w:t>
         </w:r>
         <w:r>
           <w:rPr>
@@ -1250,7 +1241,7 @@
             <w:webHidden/>
             <w:color w:val="227896"/>
           </w:rPr>
-          <w:instrText xml:space="preserve"> PAGEREF _Toc37226565 \h </w:instrText>
+          <w:instrText xml:space="preserve"> PAGEREF _Toc43557539 \h </w:instrText>
         </w:r>
         <w:r>
           <w:rPr>
@@ -1273,7 +1264,7 @@
             <w:webHidden/>
             <w:color w:val="227896"/>
           </w:rPr>
-          <w:t>6</w:t>
+          <w:t>5</w:t>
         </w:r>
         <w:r>
           <w:rPr>
@@ -1287,9 +1278,9 @@
     </w:p>
     <w:p>
       <w:pPr>
-        <w:pStyle w:val="TM2"/>
+        <w:pStyle w:val="TM3"/>
         <w:tabs>
-          <w:tab w:val="left" w:pos="800"/>
+          <w:tab w:val="left" w:pos="1200"/>
           <w:tab w:val="right" w:leader="dot" w:pos="9062"/>
         </w:tabs>
         <w:rPr>
@@ -1301,15 +1292,14 @@
           <w:lang w:val="fr-CH" w:eastAsia="fr-CH"/>
         </w:rPr>
       </w:pPr>
-      <w:hyperlink w:anchor="_Toc37226566" w:history="1">
+      <w:hyperlink w:anchor="_Toc43557540" w:history="1">
         <w:r>
           <w:rPr>
             <w:rStyle w:val="Lienhypertexte"/>
-            <w:i/>
-            <w:noProof/>
-            <w:color w:val="227896"/>
-          </w:rPr>
-          <w:t>2.2</w:t>
+            <w:noProof/>
+            <w:color w:val="227896"/>
+          </w:rPr>
+          <w:t>2.1.4</w:t>
         </w:r>
         <w:r>
           <w:rPr>
@@ -1328,7 +1318,7 @@
             <w:noProof/>
             <w:color w:val="227896"/>
           </w:rPr>
-          <w:t>Stratégie de test</w:t>
+          <w:t>Maquettes</w:t>
         </w:r>
         <w:r>
           <w:rPr>
@@ -1352,7 +1342,7 @@
             <w:webHidden/>
             <w:color w:val="227896"/>
           </w:rPr>
-          <w:instrText xml:space="preserve"> PAGEREF _Toc37226566 \h </w:instrText>
+          <w:instrText xml:space="preserve"> PAGEREF _Toc43557540 \h </w:instrText>
         </w:r>
         <w:r>
           <w:rPr>
@@ -1375,7 +1365,7 @@
             <w:webHidden/>
             <w:color w:val="227896"/>
           </w:rPr>
-          <w:t>6</w:t>
+          <w:t>5</w:t>
         </w:r>
         <w:r>
           <w:rPr>
@@ -1403,7 +1393,7 @@
           <w:lang w:val="fr-CH" w:eastAsia="fr-CH"/>
         </w:rPr>
       </w:pPr>
-      <w:hyperlink w:anchor="_Toc37226567" w:history="1">
+      <w:hyperlink w:anchor="_Toc43557541" w:history="1">
         <w:r>
           <w:rPr>
             <w:rStyle w:val="Lienhypertexte"/>
@@ -1411,7 +1401,7 @@
             <w:noProof/>
             <w:color w:val="227896"/>
           </w:rPr>
-          <w:t>2.3</w:t>
+          <w:t>2.2</w:t>
         </w:r>
         <w:r>
           <w:rPr>
@@ -1430,7 +1420,7 @@
             <w:noProof/>
             <w:color w:val="227896"/>
           </w:rPr>
-          <w:t>Planification définitive</w:t>
+          <w:t>Stratégie de test</w:t>
         </w:r>
         <w:r>
           <w:rPr>
@@ -1454,7 +1444,7 @@
             <w:webHidden/>
             <w:color w:val="227896"/>
           </w:rPr>
-          <w:instrText xml:space="preserve"> PAGEREF _Toc37226567 \h </w:instrText>
+          <w:instrText xml:space="preserve"> PAGEREF _Toc43557541 \h </w:instrText>
         </w:r>
         <w:r>
           <w:rPr>
@@ -1505,7 +1495,7 @@
           <w:lang w:val="fr-CH" w:eastAsia="fr-CH"/>
         </w:rPr>
       </w:pPr>
-      <w:hyperlink w:anchor="_Toc37226568" w:history="1">
+      <w:hyperlink w:anchor="_Toc43557542" w:history="1">
         <w:r>
           <w:rPr>
             <w:rStyle w:val="Lienhypertexte"/>
@@ -1513,7 +1503,7 @@
             <w:noProof/>
             <w:color w:val="227896"/>
           </w:rPr>
-          <w:t>2.4</w:t>
+          <w:t>2.3</w:t>
         </w:r>
         <w:r>
           <w:rPr>
@@ -1532,7 +1522,7 @@
             <w:noProof/>
             <w:color w:val="227896"/>
           </w:rPr>
-          <w:t>Dossier de conception</w:t>
+          <w:t>Planification définitive</w:t>
         </w:r>
         <w:r>
           <w:rPr>
@@ -1556,7 +1546,7 @@
             <w:webHidden/>
             <w:color w:val="227896"/>
           </w:rPr>
-          <w:instrText xml:space="preserve"> PAGEREF _Toc37226568 \h </w:instrText>
+          <w:instrText xml:space="preserve"> PAGEREF _Toc43557542 \h </w:instrText>
         </w:r>
         <w:r>
           <w:rPr>
@@ -1579,97 +1569,11 @@
             <w:webHidden/>
             <w:color w:val="227896"/>
           </w:rPr>
-          <w:t>7</w:t>
-        </w:r>
-        <w:r>
-          <w:rPr>
-            <w:noProof/>
-            <w:webHidden/>
-            <w:color w:val="227896"/>
-          </w:rPr>
-          <w:fldChar w:fldCharType="end"/>
-        </w:r>
-      </w:hyperlink>
-    </w:p>
-    <w:p>
-      <w:pPr>
-        <w:pStyle w:val="TM1"/>
-        <w:rPr>
-          <w:rFonts w:asciiTheme="minorHAnsi" w:eastAsiaTheme="minorEastAsia" w:hAnsiTheme="minorHAnsi" w:cstheme="minorBidi"/>
-          <w:color w:val="227896"/>
-          <w:sz w:val="22"/>
-          <w:szCs w:val="22"/>
-          <w:lang w:val="fr-CH" w:eastAsia="fr-CH"/>
-        </w:rPr>
-      </w:pPr>
-      <w:hyperlink w:anchor="_Toc37226569" w:history="1">
-        <w:r>
-          <w:rPr>
-            <w:rStyle w:val="Lienhypertexte"/>
-            <w:color w:val="227896"/>
-          </w:rPr>
-          <w:t>3</w:t>
-        </w:r>
-        <w:r>
-          <w:rPr>
-            <w:rFonts w:asciiTheme="minorHAnsi" w:eastAsiaTheme="minorEastAsia" w:hAnsiTheme="minorHAnsi" w:cstheme="minorBidi"/>
-            <w:color w:val="227896"/>
-            <w:sz w:val="22"/>
-            <w:szCs w:val="22"/>
-            <w:lang w:val="fr-CH" w:eastAsia="fr-CH"/>
-          </w:rPr>
-          <w:tab/>
-        </w:r>
-        <w:r>
-          <w:rPr>
-            <w:rStyle w:val="Lienhypertexte"/>
-            <w:color w:val="227896"/>
-          </w:rPr>
-          <w:t>Réalisation</w:t>
-        </w:r>
-        <w:r>
-          <w:rPr>
-            <w:webHidden/>
-            <w:color w:val="227896"/>
-          </w:rPr>
-          <w:tab/>
-        </w:r>
-        <w:r>
-          <w:rPr>
-            <w:webHidden/>
-            <w:color w:val="227896"/>
-          </w:rPr>
-          <w:fldChar w:fldCharType="begin"/>
-        </w:r>
-        <w:r>
-          <w:rPr>
-            <w:webHidden/>
-            <w:color w:val="227896"/>
-          </w:rPr>
-          <w:instrText xml:space="preserve"> PAGEREF _Toc37226569 \h </w:instrText>
-        </w:r>
-        <w:r>
-          <w:rPr>
-            <w:webHidden/>
-            <w:color w:val="227896"/>
-          </w:rPr>
-        </w:r>
-        <w:r>
-          <w:rPr>
-            <w:webHidden/>
-            <w:color w:val="227896"/>
-          </w:rPr>
-          <w:fldChar w:fldCharType="separate"/>
-        </w:r>
-        <w:r>
-          <w:rPr>
-            <w:webHidden/>
-            <w:color w:val="227896"/>
-          </w:rPr>
           <w:t>8</w:t>
         </w:r>
         <w:r>
           <w:rPr>
+            <w:noProof/>
             <w:webHidden/>
             <w:color w:val="227896"/>
           </w:rPr>
@@ -1693,7 +1597,7 @@
           <w:lang w:val="fr-CH" w:eastAsia="fr-CH"/>
         </w:rPr>
       </w:pPr>
-      <w:hyperlink w:anchor="_Toc37226570" w:history="1">
+      <w:hyperlink w:anchor="_Toc43557543" w:history="1">
         <w:r>
           <w:rPr>
             <w:rStyle w:val="Lienhypertexte"/>
@@ -1701,7 +1605,7 @@
             <w:noProof/>
             <w:color w:val="227896"/>
           </w:rPr>
-          <w:t>3.1</w:t>
+          <w:t>2.4</w:t>
         </w:r>
         <w:r>
           <w:rPr>
@@ -1720,7 +1624,7 @@
             <w:noProof/>
             <w:color w:val="227896"/>
           </w:rPr>
-          <w:t>Dossier de réalisation</w:t>
+          <w:t>Dossier de conception</w:t>
         </w:r>
         <w:r>
           <w:rPr>
@@ -1744,7 +1648,7 @@
             <w:webHidden/>
             <w:color w:val="227896"/>
           </w:rPr>
-          <w:instrText xml:space="preserve"> PAGEREF _Toc37226570 \h </w:instrText>
+          <w:instrText xml:space="preserve"> PAGEREF _Toc43557543 \h </w:instrText>
         </w:r>
         <w:r>
           <w:rPr>
@@ -1772,6 +1676,92 @@
         <w:r>
           <w:rPr>
             <w:noProof/>
+            <w:webHidden/>
+            <w:color w:val="227896"/>
+          </w:rPr>
+          <w:fldChar w:fldCharType="end"/>
+        </w:r>
+      </w:hyperlink>
+    </w:p>
+    <w:p>
+      <w:pPr>
+        <w:pStyle w:val="TM1"/>
+        <w:rPr>
+          <w:rFonts w:asciiTheme="minorHAnsi" w:eastAsiaTheme="minorEastAsia" w:hAnsiTheme="minorHAnsi" w:cstheme="minorBidi"/>
+          <w:color w:val="227896"/>
+          <w:sz w:val="22"/>
+          <w:szCs w:val="22"/>
+          <w:lang w:val="fr-CH" w:eastAsia="fr-CH"/>
+        </w:rPr>
+      </w:pPr>
+      <w:hyperlink w:anchor="_Toc43557544" w:history="1">
+        <w:r>
+          <w:rPr>
+            <w:rStyle w:val="Lienhypertexte"/>
+            <w:color w:val="227896"/>
+          </w:rPr>
+          <w:t>3</w:t>
+        </w:r>
+        <w:r>
+          <w:rPr>
+            <w:rFonts w:asciiTheme="minorHAnsi" w:eastAsiaTheme="minorEastAsia" w:hAnsiTheme="minorHAnsi" w:cstheme="minorBidi"/>
+            <w:color w:val="227896"/>
+            <w:sz w:val="22"/>
+            <w:szCs w:val="22"/>
+            <w:lang w:val="fr-CH" w:eastAsia="fr-CH"/>
+          </w:rPr>
+          <w:tab/>
+        </w:r>
+        <w:r>
+          <w:rPr>
+            <w:rStyle w:val="Lienhypertexte"/>
+            <w:color w:val="227896"/>
+          </w:rPr>
+          <w:t>Réalisation</w:t>
+        </w:r>
+        <w:r>
+          <w:rPr>
+            <w:webHidden/>
+            <w:color w:val="227896"/>
+          </w:rPr>
+          <w:tab/>
+        </w:r>
+        <w:r>
+          <w:rPr>
+            <w:webHidden/>
+            <w:color w:val="227896"/>
+          </w:rPr>
+          <w:fldChar w:fldCharType="begin"/>
+        </w:r>
+        <w:r>
+          <w:rPr>
+            <w:webHidden/>
+            <w:color w:val="227896"/>
+          </w:rPr>
+          <w:instrText xml:space="preserve"> PAGEREF _Toc43557544 \h </w:instrText>
+        </w:r>
+        <w:r>
+          <w:rPr>
+            <w:webHidden/>
+            <w:color w:val="227896"/>
+          </w:rPr>
+        </w:r>
+        <w:r>
+          <w:rPr>
+            <w:webHidden/>
+            <w:color w:val="227896"/>
+          </w:rPr>
+          <w:fldChar w:fldCharType="separate"/>
+        </w:r>
+        <w:r>
+          <w:rPr>
+            <w:webHidden/>
+            <w:color w:val="227896"/>
+          </w:rPr>
+          <w:t>9</w:t>
+        </w:r>
+        <w:r>
+          <w:rPr>
             <w:webHidden/>
             <w:color w:val="227896"/>
           </w:rPr>
@@ -1795,14 +1785,15 @@
           <w:lang w:val="fr-CH" w:eastAsia="fr-CH"/>
         </w:rPr>
       </w:pPr>
-      <w:hyperlink w:anchor="_Toc37226571" w:history="1">
+      <w:hyperlink w:anchor="_Toc43557545" w:history="1">
         <w:r>
           <w:rPr>
             <w:rStyle w:val="Lienhypertexte"/>
-            <w:noProof/>
-            <w:color w:val="227896"/>
-          </w:rPr>
-          <w:t>3.2</w:t>
+            <w:i/>
+            <w:noProof/>
+            <w:color w:val="227896"/>
+          </w:rPr>
+          <w:t>3.1</w:t>
         </w:r>
         <w:r>
           <w:rPr>
@@ -1821,7 +1812,7 @@
             <w:noProof/>
             <w:color w:val="227896"/>
           </w:rPr>
-          <w:t>Description des tests effectués</w:t>
+          <w:t>Dossier de réalisation</w:t>
         </w:r>
         <w:r>
           <w:rPr>
@@ -1845,7 +1836,7 @@
             <w:webHidden/>
             <w:color w:val="227896"/>
           </w:rPr>
-          <w:instrText xml:space="preserve"> PAGEREF _Toc37226571 \h </w:instrText>
+          <w:instrText xml:space="preserve"> PAGEREF _Toc43557545 \h </w:instrText>
         </w:r>
         <w:r>
           <w:rPr>
@@ -1868,7 +1859,7 @@
             <w:webHidden/>
             <w:color w:val="227896"/>
           </w:rPr>
-          <w:t>8</w:t>
+          <w:t>9</w:t>
         </w:r>
         <w:r>
           <w:rPr>
@@ -1896,14 +1887,14 @@
           <w:lang w:val="fr-CH" w:eastAsia="fr-CH"/>
         </w:rPr>
       </w:pPr>
-      <w:hyperlink w:anchor="_Toc37226572" w:history="1">
+      <w:hyperlink w:anchor="_Toc43557546" w:history="1">
         <w:r>
           <w:rPr>
             <w:rStyle w:val="Lienhypertexte"/>
             <w:noProof/>
             <w:color w:val="227896"/>
           </w:rPr>
-          <w:t>3.3</w:t>
+          <w:t>3.2</w:t>
         </w:r>
         <w:r>
           <w:rPr>
@@ -1922,7 +1913,7 @@
             <w:noProof/>
             <w:color w:val="227896"/>
           </w:rPr>
-          <w:t>Erreurs restantes</w:t>
+          <w:t>Description des tests effectués</w:t>
         </w:r>
         <w:r>
           <w:rPr>
@@ -1946,7 +1937,7 @@
             <w:webHidden/>
             <w:color w:val="227896"/>
           </w:rPr>
-          <w:instrText xml:space="preserve"> PAGEREF _Toc37226572 \h </w:instrText>
+          <w:instrText xml:space="preserve"> PAGEREF _Toc43557546 \h </w:instrText>
         </w:r>
         <w:r>
           <w:rPr>
@@ -1983,9 +1974,9 @@
     </w:p>
     <w:p>
       <w:pPr>
-        <w:pStyle w:val="TM3"/>
+        <w:pStyle w:val="TM2"/>
         <w:tabs>
-          <w:tab w:val="left" w:pos="1200"/>
+          <w:tab w:val="left" w:pos="800"/>
           <w:tab w:val="right" w:leader="dot" w:pos="9062"/>
         </w:tabs>
         <w:rPr>
@@ -1997,14 +1988,14 @@
           <w:lang w:val="fr-CH" w:eastAsia="fr-CH"/>
         </w:rPr>
       </w:pPr>
-      <w:hyperlink w:anchor="_Toc37226573" w:history="1">
+      <w:hyperlink w:anchor="_Toc43557547" w:history="1">
         <w:r>
           <w:rPr>
             <w:rStyle w:val="Lienhypertexte"/>
             <w:noProof/>
             <w:color w:val="227896"/>
           </w:rPr>
-          <w:t>3.3.1</w:t>
+          <w:t>3.3</w:t>
         </w:r>
         <w:r>
           <w:rPr>
@@ -2023,7 +2014,7 @@
             <w:noProof/>
             <w:color w:val="227896"/>
           </w:rPr>
-          <w:t>Bug des espaces</w:t>
+          <w:t>Erreurs restantes</w:t>
         </w:r>
         <w:r>
           <w:rPr>
@@ -2047,7 +2038,7 @@
             <w:webHidden/>
             <w:color w:val="227896"/>
           </w:rPr>
-          <w:instrText xml:space="preserve"> PAGEREF _Toc37226573 \h </w:instrText>
+          <w:instrText xml:space="preserve"> PAGEREF _Toc43557547 \h </w:instrText>
         </w:r>
         <w:r>
           <w:rPr>
@@ -2070,7 +2061,7 @@
             <w:webHidden/>
             <w:color w:val="227896"/>
           </w:rPr>
-          <w:t>9</w:t>
+          <w:t>10</w:t>
         </w:r>
         <w:r>
           <w:rPr>
@@ -2084,9 +2075,9 @@
     </w:p>
     <w:p>
       <w:pPr>
-        <w:pStyle w:val="TM2"/>
+        <w:pStyle w:val="TM3"/>
         <w:tabs>
-          <w:tab w:val="left" w:pos="800"/>
+          <w:tab w:val="left" w:pos="1200"/>
           <w:tab w:val="right" w:leader="dot" w:pos="9062"/>
         </w:tabs>
         <w:rPr>
@@ -2098,15 +2089,14 @@
           <w:lang w:val="fr-CH" w:eastAsia="fr-CH"/>
         </w:rPr>
       </w:pPr>
-      <w:hyperlink w:anchor="_Toc37226574" w:history="1">
+      <w:hyperlink w:anchor="_Toc43557548" w:history="1">
         <w:r>
           <w:rPr>
             <w:rStyle w:val="Lienhypertexte"/>
-            <w:i/>
-            <w:noProof/>
-            <w:color w:val="227896"/>
-          </w:rPr>
-          <w:t>3.4</w:t>
+            <w:noProof/>
+            <w:color w:val="227896"/>
+          </w:rPr>
+          <w:t>3.3.1</w:t>
         </w:r>
         <w:r>
           <w:rPr>
@@ -2125,7 +2115,7 @@
             <w:noProof/>
             <w:color w:val="227896"/>
           </w:rPr>
-          <w:t>Liste des documents fournis</w:t>
+          <w:t>Bug des espaces</w:t>
         </w:r>
         <w:r>
           <w:rPr>
@@ -2149,7 +2139,7 @@
             <w:webHidden/>
             <w:color w:val="227896"/>
           </w:rPr>
-          <w:instrText xml:space="preserve"> PAGEREF _Toc37226574 \h </w:instrText>
+          <w:instrText xml:space="preserve"> PAGEREF _Toc43557548 \h </w:instrText>
         </w:r>
         <w:r>
           <w:rPr>
@@ -2172,183 +2162,11 @@
             <w:webHidden/>
             <w:color w:val="227896"/>
           </w:rPr>
-          <w:t>9</w:t>
-        </w:r>
-        <w:r>
-          <w:rPr>
-            <w:noProof/>
-            <w:webHidden/>
-            <w:color w:val="227896"/>
-          </w:rPr>
-          <w:fldChar w:fldCharType="end"/>
-        </w:r>
-      </w:hyperlink>
-    </w:p>
-    <w:p>
-      <w:pPr>
-        <w:pStyle w:val="TM1"/>
-        <w:rPr>
-          <w:rFonts w:asciiTheme="minorHAnsi" w:eastAsiaTheme="minorEastAsia" w:hAnsiTheme="minorHAnsi" w:cstheme="minorBidi"/>
-          <w:color w:val="227896"/>
-          <w:sz w:val="22"/>
-          <w:szCs w:val="22"/>
-          <w:lang w:val="fr-CH" w:eastAsia="fr-CH"/>
-        </w:rPr>
-      </w:pPr>
-      <w:hyperlink w:anchor="_Toc37226575" w:history="1">
-        <w:r>
-          <w:rPr>
-            <w:rStyle w:val="Lienhypertexte"/>
-            <w:color w:val="227896"/>
-          </w:rPr>
-          <w:t>4</w:t>
-        </w:r>
-        <w:r>
-          <w:rPr>
-            <w:rFonts w:asciiTheme="minorHAnsi" w:eastAsiaTheme="minorEastAsia" w:hAnsiTheme="minorHAnsi" w:cstheme="minorBidi"/>
-            <w:color w:val="227896"/>
-            <w:sz w:val="22"/>
-            <w:szCs w:val="22"/>
-            <w:lang w:val="fr-CH" w:eastAsia="fr-CH"/>
-          </w:rPr>
-          <w:tab/>
-        </w:r>
-        <w:r>
-          <w:rPr>
-            <w:rStyle w:val="Lienhypertexte"/>
-            <w:color w:val="227896"/>
-          </w:rPr>
-          <w:t>Conclusions</w:t>
-        </w:r>
-        <w:r>
-          <w:rPr>
-            <w:webHidden/>
-            <w:color w:val="227896"/>
-          </w:rPr>
-          <w:tab/>
-        </w:r>
-        <w:r>
-          <w:rPr>
-            <w:webHidden/>
-            <w:color w:val="227896"/>
-          </w:rPr>
-          <w:fldChar w:fldCharType="begin"/>
-        </w:r>
-        <w:r>
-          <w:rPr>
-            <w:webHidden/>
-            <w:color w:val="227896"/>
-          </w:rPr>
-          <w:instrText xml:space="preserve"> PAGEREF _Toc37226575 \h </w:instrText>
-        </w:r>
-        <w:r>
-          <w:rPr>
-            <w:webHidden/>
-            <w:color w:val="227896"/>
-          </w:rPr>
-        </w:r>
-        <w:r>
-          <w:rPr>
-            <w:webHidden/>
-            <w:color w:val="227896"/>
-          </w:rPr>
-          <w:fldChar w:fldCharType="separate"/>
-        </w:r>
-        <w:r>
-          <w:rPr>
-            <w:webHidden/>
-            <w:color w:val="227896"/>
-          </w:rPr>
-          <w:t>9</w:t>
-        </w:r>
-        <w:r>
-          <w:rPr>
-            <w:webHidden/>
-            <w:color w:val="227896"/>
-          </w:rPr>
-          <w:fldChar w:fldCharType="end"/>
-        </w:r>
-      </w:hyperlink>
-    </w:p>
-    <w:p>
-      <w:pPr>
-        <w:pStyle w:val="TM1"/>
-        <w:rPr>
-          <w:rFonts w:asciiTheme="minorHAnsi" w:eastAsiaTheme="minorEastAsia" w:hAnsiTheme="minorHAnsi" w:cstheme="minorBidi"/>
-          <w:color w:val="227896"/>
-          <w:sz w:val="22"/>
-          <w:szCs w:val="22"/>
-          <w:lang w:val="fr-CH" w:eastAsia="fr-CH"/>
-        </w:rPr>
-      </w:pPr>
-      <w:hyperlink w:anchor="_Toc37226576" w:history="1">
-        <w:r>
-          <w:rPr>
-            <w:rStyle w:val="Lienhypertexte"/>
-            <w:color w:val="227896"/>
-          </w:rPr>
-          <w:t>5</w:t>
-        </w:r>
-        <w:r>
-          <w:rPr>
-            <w:rFonts w:asciiTheme="minorHAnsi" w:eastAsiaTheme="minorEastAsia" w:hAnsiTheme="minorHAnsi" w:cstheme="minorBidi"/>
-            <w:color w:val="227896"/>
-            <w:sz w:val="22"/>
-            <w:szCs w:val="22"/>
-            <w:lang w:val="fr-CH" w:eastAsia="fr-CH"/>
-          </w:rPr>
-          <w:tab/>
-        </w:r>
-        <w:r>
-          <w:rPr>
-            <w:rStyle w:val="Lienhypertexte"/>
-            <w:color w:val="227896"/>
-          </w:rPr>
-          <w:t>Annexes</w:t>
-        </w:r>
-        <w:r>
-          <w:rPr>
-            <w:webHidden/>
-            <w:color w:val="227896"/>
-          </w:rPr>
-          <w:tab/>
-        </w:r>
-        <w:r>
-          <w:rPr>
-            <w:webHidden/>
-            <w:color w:val="227896"/>
-          </w:rPr>
-          <w:fldChar w:fldCharType="begin"/>
-        </w:r>
-        <w:r>
-          <w:rPr>
-            <w:webHidden/>
-            <w:color w:val="227896"/>
-          </w:rPr>
-          <w:instrText xml:space="preserve"> PAGEREF _Toc37226576 \h </w:instrText>
-        </w:r>
-        <w:r>
-          <w:rPr>
-            <w:webHidden/>
-            <w:color w:val="227896"/>
-          </w:rPr>
-        </w:r>
-        <w:r>
-          <w:rPr>
-            <w:webHidden/>
-            <w:color w:val="227896"/>
-          </w:rPr>
-          <w:fldChar w:fldCharType="separate"/>
-        </w:r>
-        <w:r>
-          <w:rPr>
-            <w:webHidden/>
-            <w:color w:val="227896"/>
-          </w:rPr>
           <w:t>10</w:t>
         </w:r>
         <w:r>
           <w:rPr>
+            <w:noProof/>
             <w:webHidden/>
             <w:color w:val="227896"/>
           </w:rPr>
@@ -2372,7 +2190,7 @@
           <w:lang w:val="fr-CH" w:eastAsia="fr-CH"/>
         </w:rPr>
       </w:pPr>
-      <w:hyperlink w:anchor="_Toc37226577" w:history="1">
+      <w:hyperlink w:anchor="_Toc43557549" w:history="1">
         <w:r>
           <w:rPr>
             <w:rStyle w:val="Lienhypertexte"/>
@@ -2380,7 +2198,7 @@
             <w:noProof/>
             <w:color w:val="227896"/>
           </w:rPr>
-          <w:t>5.1</w:t>
+          <w:t>3.4</w:t>
         </w:r>
         <w:r>
           <w:rPr>
@@ -2399,7 +2217,7 @@
             <w:noProof/>
             <w:color w:val="227896"/>
           </w:rPr>
-          <w:t>Sources – Bibliographie</w:t>
+          <w:t>Liste des documents fournis</w:t>
         </w:r>
         <w:r>
           <w:rPr>
@@ -2423,7 +2241,7 @@
             <w:webHidden/>
             <w:color w:val="227896"/>
           </w:rPr>
-          <w:instrText xml:space="preserve"> PAGEREF _Toc37226577 \h </w:instrText>
+          <w:instrText xml:space="preserve"> PAGEREF _Toc43557549 \h </w:instrText>
         </w:r>
         <w:r>
           <w:rPr>
@@ -2460,9 +2278,181 @@
     </w:p>
     <w:p>
       <w:pPr>
-        <w:pStyle w:val="TM3"/>
+        <w:pStyle w:val="TM1"/>
+        <w:rPr>
+          <w:rFonts w:asciiTheme="minorHAnsi" w:eastAsiaTheme="minorEastAsia" w:hAnsiTheme="minorHAnsi" w:cstheme="minorBidi"/>
+          <w:color w:val="227896"/>
+          <w:sz w:val="22"/>
+          <w:szCs w:val="22"/>
+          <w:lang w:val="fr-CH" w:eastAsia="fr-CH"/>
+        </w:rPr>
+      </w:pPr>
+      <w:hyperlink w:anchor="_Toc43557550" w:history="1">
+        <w:r>
+          <w:rPr>
+            <w:rStyle w:val="Lienhypertexte"/>
+            <w:color w:val="227896"/>
+          </w:rPr>
+          <w:t>4</w:t>
+        </w:r>
+        <w:r>
+          <w:rPr>
+            <w:rFonts w:asciiTheme="minorHAnsi" w:eastAsiaTheme="minorEastAsia" w:hAnsiTheme="minorHAnsi" w:cstheme="minorBidi"/>
+            <w:color w:val="227896"/>
+            <w:sz w:val="22"/>
+            <w:szCs w:val="22"/>
+            <w:lang w:val="fr-CH" w:eastAsia="fr-CH"/>
+          </w:rPr>
+          <w:tab/>
+        </w:r>
+        <w:r>
+          <w:rPr>
+            <w:rStyle w:val="Lienhypertexte"/>
+            <w:color w:val="227896"/>
+          </w:rPr>
+          <w:t>Conclusions</w:t>
+        </w:r>
+        <w:r>
+          <w:rPr>
+            <w:webHidden/>
+            <w:color w:val="227896"/>
+          </w:rPr>
+          <w:tab/>
+        </w:r>
+        <w:r>
+          <w:rPr>
+            <w:webHidden/>
+            <w:color w:val="227896"/>
+          </w:rPr>
+          <w:fldChar w:fldCharType="begin"/>
+        </w:r>
+        <w:r>
+          <w:rPr>
+            <w:webHidden/>
+            <w:color w:val="227896"/>
+          </w:rPr>
+          <w:instrText xml:space="preserve"> PAGEREF _Toc43557550 \h </w:instrText>
+        </w:r>
+        <w:r>
+          <w:rPr>
+            <w:webHidden/>
+            <w:color w:val="227896"/>
+          </w:rPr>
+        </w:r>
+        <w:r>
+          <w:rPr>
+            <w:webHidden/>
+            <w:color w:val="227896"/>
+          </w:rPr>
+          <w:fldChar w:fldCharType="separate"/>
+        </w:r>
+        <w:r>
+          <w:rPr>
+            <w:webHidden/>
+            <w:color w:val="227896"/>
+          </w:rPr>
+          <w:t>10</w:t>
+        </w:r>
+        <w:r>
+          <w:rPr>
+            <w:webHidden/>
+            <w:color w:val="227896"/>
+          </w:rPr>
+          <w:fldChar w:fldCharType="end"/>
+        </w:r>
+      </w:hyperlink>
+    </w:p>
+    <w:p>
+      <w:pPr>
+        <w:pStyle w:val="TM1"/>
+        <w:rPr>
+          <w:rFonts w:asciiTheme="minorHAnsi" w:eastAsiaTheme="minorEastAsia" w:hAnsiTheme="minorHAnsi" w:cstheme="minorBidi"/>
+          <w:color w:val="227896"/>
+          <w:sz w:val="22"/>
+          <w:szCs w:val="22"/>
+          <w:lang w:val="fr-CH" w:eastAsia="fr-CH"/>
+        </w:rPr>
+      </w:pPr>
+      <w:hyperlink w:anchor="_Toc43557551" w:history="1">
+        <w:r>
+          <w:rPr>
+            <w:rStyle w:val="Lienhypertexte"/>
+            <w:color w:val="227896"/>
+          </w:rPr>
+          <w:t>5</w:t>
+        </w:r>
+        <w:r>
+          <w:rPr>
+            <w:rFonts w:asciiTheme="minorHAnsi" w:eastAsiaTheme="minorEastAsia" w:hAnsiTheme="minorHAnsi" w:cstheme="minorBidi"/>
+            <w:color w:val="227896"/>
+            <w:sz w:val="22"/>
+            <w:szCs w:val="22"/>
+            <w:lang w:val="fr-CH" w:eastAsia="fr-CH"/>
+          </w:rPr>
+          <w:tab/>
+        </w:r>
+        <w:r>
+          <w:rPr>
+            <w:rStyle w:val="Lienhypertexte"/>
+            <w:color w:val="227896"/>
+          </w:rPr>
+          <w:t>Annexes</w:t>
+        </w:r>
+        <w:r>
+          <w:rPr>
+            <w:webHidden/>
+            <w:color w:val="227896"/>
+          </w:rPr>
+          <w:tab/>
+        </w:r>
+        <w:r>
+          <w:rPr>
+            <w:webHidden/>
+            <w:color w:val="227896"/>
+          </w:rPr>
+          <w:fldChar w:fldCharType="begin"/>
+        </w:r>
+        <w:r>
+          <w:rPr>
+            <w:webHidden/>
+            <w:color w:val="227896"/>
+          </w:rPr>
+          <w:instrText xml:space="preserve"> PAGEREF _Toc43557551 \h </w:instrText>
+        </w:r>
+        <w:r>
+          <w:rPr>
+            <w:webHidden/>
+            <w:color w:val="227896"/>
+          </w:rPr>
+        </w:r>
+        <w:r>
+          <w:rPr>
+            <w:webHidden/>
+            <w:color w:val="227896"/>
+          </w:rPr>
+          <w:fldChar w:fldCharType="separate"/>
+        </w:r>
+        <w:r>
+          <w:rPr>
+            <w:webHidden/>
+            <w:color w:val="227896"/>
+          </w:rPr>
+          <w:t>11</w:t>
+        </w:r>
+        <w:r>
+          <w:rPr>
+            <w:webHidden/>
+            <w:color w:val="227896"/>
+          </w:rPr>
+          <w:fldChar w:fldCharType="end"/>
+        </w:r>
+      </w:hyperlink>
+    </w:p>
+    <w:p>
+      <w:pPr>
+        <w:pStyle w:val="TM2"/>
         <w:tabs>
-          <w:tab w:val="left" w:pos="1200"/>
+          <w:tab w:val="left" w:pos="800"/>
           <w:tab w:val="right" w:leader="dot" w:pos="9062"/>
         </w:tabs>
         <w:rPr>
@@ -2474,14 +2464,15 @@
           <w:lang w:val="fr-CH" w:eastAsia="fr-CH"/>
         </w:rPr>
       </w:pPr>
-      <w:hyperlink w:anchor="_Toc37226578" w:history="1">
+      <w:hyperlink w:anchor="_Toc43557552" w:history="1">
         <w:r>
           <w:rPr>
             <w:rStyle w:val="Lienhypertexte"/>
-            <w:noProof/>
-            <w:color w:val="227896"/>
-          </w:rPr>
-          <w:t>5.1.1</w:t>
+            <w:i/>
+            <w:noProof/>
+            <w:color w:val="227896"/>
+          </w:rPr>
+          <w:t>5.1</w:t>
         </w:r>
         <w:r>
           <w:rPr>
@@ -2500,7 +2491,7 @@
             <w:noProof/>
             <w:color w:val="227896"/>
           </w:rPr>
-          <w:t>URLs</w:t>
+          <w:t>Sources – Bibliographie</w:t>
         </w:r>
         <w:r>
           <w:rPr>
@@ -2524,7 +2515,7 @@
             <w:webHidden/>
             <w:color w:val="227896"/>
           </w:rPr>
-          <w:instrText xml:space="preserve"> PAGEREF _Toc37226578 \h </w:instrText>
+          <w:instrText xml:space="preserve"> PAGEREF _Toc43557552 \h </w:instrText>
         </w:r>
         <w:r>
           <w:rPr>
@@ -2547,7 +2538,7 @@
             <w:webHidden/>
             <w:color w:val="227896"/>
           </w:rPr>
-          <w:t>10</w:t>
+          <w:t>11</w:t>
         </w:r>
         <w:r>
           <w:rPr>
@@ -2561,9 +2552,9 @@
     </w:p>
     <w:p>
       <w:pPr>
-        <w:pStyle w:val="TM2"/>
+        <w:pStyle w:val="TM3"/>
         <w:tabs>
-          <w:tab w:val="left" w:pos="800"/>
+          <w:tab w:val="left" w:pos="1200"/>
           <w:tab w:val="right" w:leader="dot" w:pos="9062"/>
         </w:tabs>
         <w:rPr>
@@ -2575,14 +2566,14 @@
           <w:lang w:val="fr-CH" w:eastAsia="fr-CH"/>
         </w:rPr>
       </w:pPr>
-      <w:hyperlink w:anchor="_Toc37226579" w:history="1">
+      <w:hyperlink w:anchor="_Toc43557553" w:history="1">
         <w:r>
           <w:rPr>
             <w:rStyle w:val="Lienhypertexte"/>
             <w:noProof/>
             <w:color w:val="227896"/>
           </w:rPr>
-          <w:t>5.2</w:t>
+          <w:t>5.1.1</w:t>
         </w:r>
         <w:r>
           <w:rPr>
@@ -2601,6 +2592,107 @@
             <w:noProof/>
             <w:color w:val="227896"/>
           </w:rPr>
+          <w:t>URLs</w:t>
+        </w:r>
+        <w:r>
+          <w:rPr>
+            <w:noProof/>
+            <w:webHidden/>
+            <w:color w:val="227896"/>
+          </w:rPr>
+          <w:tab/>
+        </w:r>
+        <w:r>
+          <w:rPr>
+            <w:noProof/>
+            <w:webHidden/>
+            <w:color w:val="227896"/>
+          </w:rPr>
+          <w:fldChar w:fldCharType="begin"/>
+        </w:r>
+        <w:r>
+          <w:rPr>
+            <w:noProof/>
+            <w:webHidden/>
+            <w:color w:val="227896"/>
+          </w:rPr>
+          <w:instrText xml:space="preserve"> PAGEREF _Toc43557553 \h </w:instrText>
+        </w:r>
+        <w:r>
+          <w:rPr>
+            <w:noProof/>
+            <w:webHidden/>
+            <w:color w:val="227896"/>
+          </w:rPr>
+        </w:r>
+        <w:r>
+          <w:rPr>
+            <w:noProof/>
+            <w:webHidden/>
+            <w:color w:val="227896"/>
+          </w:rPr>
+          <w:fldChar w:fldCharType="separate"/>
+        </w:r>
+        <w:r>
+          <w:rPr>
+            <w:noProof/>
+            <w:webHidden/>
+            <w:color w:val="227896"/>
+          </w:rPr>
+          <w:t>11</w:t>
+        </w:r>
+        <w:r>
+          <w:rPr>
+            <w:noProof/>
+            <w:webHidden/>
+            <w:color w:val="227896"/>
+          </w:rPr>
+          <w:fldChar w:fldCharType="end"/>
+        </w:r>
+      </w:hyperlink>
+    </w:p>
+    <w:p>
+      <w:pPr>
+        <w:pStyle w:val="TM2"/>
+        <w:tabs>
+          <w:tab w:val="left" w:pos="800"/>
+          <w:tab w:val="right" w:leader="dot" w:pos="9062"/>
+        </w:tabs>
+        <w:rPr>
+          <w:rFonts w:asciiTheme="minorHAnsi" w:eastAsiaTheme="minorEastAsia" w:hAnsiTheme="minorHAnsi" w:cstheme="minorBidi"/>
+          <w:noProof/>
+          <w:color w:val="227896"/>
+          <w:sz w:val="22"/>
+          <w:szCs w:val="22"/>
+          <w:lang w:val="fr-CH" w:eastAsia="fr-CH"/>
+        </w:rPr>
+      </w:pPr>
+      <w:hyperlink w:anchor="_Toc43557554" w:history="1">
+        <w:r>
+          <w:rPr>
+            <w:rStyle w:val="Lienhypertexte"/>
+            <w:noProof/>
+            <w:color w:val="227896"/>
+          </w:rPr>
+          <w:t>5.2</w:t>
+        </w:r>
+        <w:r>
+          <w:rPr>
+            <w:rFonts w:asciiTheme="minorHAnsi" w:eastAsiaTheme="minorEastAsia" w:hAnsiTheme="minorHAnsi" w:cstheme="minorBidi"/>
+            <w:noProof/>
+            <w:color w:val="227896"/>
+            <w:sz w:val="22"/>
+            <w:szCs w:val="22"/>
+            <w:lang w:val="fr-CH" w:eastAsia="fr-CH"/>
+          </w:rPr>
+          <w:tab/>
+        </w:r>
+        <w:r>
+          <w:rPr>
+            <w:rStyle w:val="Lienhypertexte"/>
+            <w:noProof/>
+            <w:color w:val="227896"/>
+          </w:rPr>
           <w:t>Journal de travail (Sans les « remarques/problèmes »)</w:t>
         </w:r>
         <w:r>
@@ -2625,7 +2717,7 @@
             <w:webHidden/>
             <w:color w:val="227896"/>
           </w:rPr>
-          <w:instrText xml:space="preserve"> PAGEREF _Toc37226579 \h </w:instrText>
+          <w:instrText xml:space="preserve"> PAGEREF _Toc43557554 \h </w:instrText>
         </w:r>
         <w:r>
           <w:rPr>
@@ -2648,7 +2740,7 @@
             <w:webHidden/>
             <w:color w:val="227896"/>
           </w:rPr>
-          <w:t>11</w:t>
+          <w:t>12</w:t>
         </w:r>
         <w:r>
           <w:rPr>
@@ -2695,13 +2787,15 @@
         </w:rPr>
         <w:br w:type="page"/>
       </w:r>
+      <w:bookmarkStart w:id="1" w:name="_GoBack"/>
+      <w:bookmarkEnd w:id="1"/>
     </w:p>
     <w:p>
       <w:pPr>
         <w:pStyle w:val="Titre1"/>
         <w:jc w:val="both"/>
       </w:pPr>
-      <w:bookmarkStart w:id="1" w:name="_Toc37226557"/>
+      <w:bookmarkStart w:id="2" w:name="_Toc43557531"/>
       <w:r>
         <w:lastRenderedPageBreak/>
         <w:t>Analyse prél</w:t>
@@ -2712,7 +2806,7 @@
       <w:r>
         <w:t>minaire</w:t>
       </w:r>
-      <w:bookmarkEnd w:id="1"/>
+      <w:bookmarkEnd w:id="2"/>
     </w:p>
     <w:p>
       <w:pPr>
@@ -2724,11 +2818,11 @@
         <w:pStyle w:val="Titre2"/>
         <w:jc w:val="both"/>
       </w:pPr>
-      <w:bookmarkStart w:id="2" w:name="_Toc37226558"/>
+      <w:bookmarkStart w:id="3" w:name="_Toc43557532"/>
       <w:r>
         <w:t>Introduction</w:t>
       </w:r>
-      <w:bookmarkEnd w:id="2"/>
+      <w:bookmarkEnd w:id="3"/>
       <w:r>
         <w:t xml:space="preserve"> </w:t>
       </w:r>
@@ -2969,11 +3063,11 @@
           <w:i/>
         </w:rPr>
       </w:pPr>
-      <w:bookmarkStart w:id="3" w:name="_Toc37226559"/>
+      <w:bookmarkStart w:id="4" w:name="_Toc43557533"/>
       <w:r>
         <w:t>Objectifs</w:t>
       </w:r>
-      <w:bookmarkEnd w:id="3"/>
+      <w:bookmarkEnd w:id="4"/>
     </w:p>
     <w:p>
       <w:pPr>
@@ -3112,19 +3206,11 @@
           <w:color w:val="104864" w:themeColor="background2" w:themeShade="40"/>
         </w:rPr>
       </w:pPr>
-      <w:proofErr w:type="spellStart"/>
-      <w:r>
-        <w:rPr>
-          <w:color w:val="104864" w:themeColor="background2" w:themeShade="40"/>
-        </w:rPr>
-        <w:t>Logger</w:t>
-      </w:r>
-      <w:proofErr w:type="spellEnd"/>
-      <w:r>
-        <w:rPr>
-          <w:color w:val="104864" w:themeColor="background2" w:themeShade="40"/>
-        </w:rPr>
-        <w:t xml:space="preserve"> les faits importants durant toute la durée de fonctionnement de l’application</w:t>
+      <w:r>
+        <w:rPr>
+          <w:color w:val="104864" w:themeColor="background2" w:themeShade="40"/>
+        </w:rPr>
+        <w:t>Logger les faits importants durant toute la durée de fonctionnement de l’application</w:t>
       </w:r>
     </w:p>
     <w:p>
@@ -3152,7 +3238,7 @@
         <w:pStyle w:val="Titre2"/>
         <w:jc w:val="both"/>
       </w:pPr>
-      <w:bookmarkStart w:id="4" w:name="_Toc37226560"/>
+      <w:bookmarkStart w:id="5" w:name="_Toc43557534"/>
       <w:r>
         <w:t>P</w:t>
       </w:r>
@@ -3162,7 +3248,7 @@
       <w:r>
         <w:t xml:space="preserve"> initiale</w:t>
       </w:r>
-      <w:bookmarkEnd w:id="4"/>
+      <w:bookmarkEnd w:id="5"/>
     </w:p>
     <w:p>
       <w:pPr>
@@ -3242,14 +3328,27 @@
       <w:r>
         <w:t xml:space="preserve">Diagramme </w:t>
       </w:r>
-      <w:fldSimple w:instr=" SEQ Diagramme \* ARABIC ">
-        <w:r>
-          <w:rPr>
-            <w:noProof/>
-          </w:rPr>
-          <w:t>1</w:t>
-        </w:r>
-      </w:fldSimple>
+      <w:r>
+        <w:fldChar w:fldCharType="begin"/>
+      </w:r>
+      <w:r>
+        <w:instrText xml:space="preserve"> SEQ Diagramme \* ARABIC </w:instrText>
+      </w:r>
+      <w:r>
+        <w:fldChar w:fldCharType="separate"/>
+      </w:r>
+      <w:r>
+        <w:rPr>
+          <w:noProof/>
+        </w:rPr>
+        <w:t>1</w:t>
+      </w:r>
+      <w:r>
+        <w:rPr>
+          <w:noProof/>
+        </w:rPr>
+        <w:fldChar w:fldCharType="end"/>
+      </w:r>
       <w:r>
         <w:t xml:space="preserve"> - Planification initiale</w:t>
       </w:r>
@@ -3259,7 +3358,7 @@
         <w:pStyle w:val="Titre1"/>
         <w:jc w:val="both"/>
       </w:pPr>
-      <w:bookmarkStart w:id="5" w:name="_Toc37226561"/>
+      <w:bookmarkStart w:id="6" w:name="_Toc43557535"/>
       <w:r>
         <w:lastRenderedPageBreak/>
         <w:t>Analyse</w:t>
@@ -3267,7 +3366,7 @@
       <w:r>
         <w:t xml:space="preserve"> / Conception</w:t>
       </w:r>
-      <w:bookmarkEnd w:id="5"/>
+      <w:bookmarkEnd w:id="6"/>
     </w:p>
     <w:p>
       <w:pPr>
@@ -3279,11 +3378,11 @@
         <w:pStyle w:val="Titre2"/>
         <w:jc w:val="both"/>
       </w:pPr>
-      <w:bookmarkStart w:id="6" w:name="_Toc37226562"/>
+      <w:bookmarkStart w:id="7" w:name="_Toc43557536"/>
       <w:r>
         <w:t>Concept</w:t>
       </w:r>
-      <w:bookmarkEnd w:id="6"/>
+      <w:bookmarkEnd w:id="7"/>
     </w:p>
     <w:p>
       <w:pPr>
@@ -3293,16 +3392,9 @@
     <w:p>
       <w:pPr>
         <w:pStyle w:val="Titre3"/>
-        <w:rPr>
-          <w:color w:val="104864" w:themeColor="background2" w:themeShade="40"/>
-        </w:rPr>
-      </w:pPr>
-      <w:bookmarkStart w:id="7" w:name="_Toc37226563"/>
-      <w:bookmarkStart w:id="8" w:name="_Toc37226565"/>
-      <w:r>
-        <w:rPr>
-          <w:color w:val="104864" w:themeColor="background2" w:themeShade="40"/>
-        </w:rPr>
+      </w:pPr>
+      <w:bookmarkStart w:id="8" w:name="_Toc43557537"/>
+      <w:r>
         <w:t>Use Cases</w:t>
       </w:r>
       <w:bookmarkEnd w:id="8"/>
@@ -3390,16 +3482,12 @@
     <w:p>
       <w:pPr>
         <w:pStyle w:val="Titre3"/>
-        <w:rPr>
-          <w:color w:val="104864" w:themeColor="background2" w:themeShade="40"/>
-        </w:rPr>
-      </w:pPr>
-      <w:r>
-        <w:rPr>
-          <w:color w:val="104864" w:themeColor="background2" w:themeShade="40"/>
-        </w:rPr>
+      </w:pPr>
+      <w:bookmarkStart w:id="9" w:name="_Toc43557538"/>
+      <w:r>
         <w:t>Use Cases Scénarios</w:t>
       </w:r>
+      <w:bookmarkEnd w:id="9"/>
     </w:p>
     <w:p>
       <w:pPr>
@@ -3478,13 +3566,7 @@
         <w:pStyle w:val="Lgende"/>
       </w:pPr>
       <w:r>
-        <w:t xml:space="preserve">Diagramme </w:t>
-      </w:r>
-      <w:r>
-        <w:t>2</w:t>
-      </w:r>
-      <w:r>
-        <w:t xml:space="preserve"> - Scénario d'aide</w:t>
+        <w:t>Diagramme 2 - Scénario d'aide</w:t>
       </w:r>
     </w:p>
     <w:p>
@@ -3665,10 +3747,7 @@
         <w:pStyle w:val="Lgende"/>
       </w:pPr>
       <w:r>
-        <w:t>Diagramme</w:t>
-      </w:r>
-      <w:r>
-        <w:t xml:space="preserve"> </w:t>
+        <w:t xml:space="preserve">Diagramme </w:t>
       </w:r>
       <w:r>
         <w:t>4</w:t>
@@ -3784,25 +3863,17 @@
           <w:numId w:val="0"/>
         </w:numPr>
         <w:ind w:left="720" w:hanging="720"/>
-        <w:rPr>
-          <w:color w:val="104864" w:themeColor="background2" w:themeShade="40"/>
-        </w:rPr>
       </w:pPr>
     </w:p>
     <w:p>
       <w:pPr>
         <w:pStyle w:val="Titre3"/>
-        <w:rPr>
-          <w:color w:val="104864" w:themeColor="background2" w:themeShade="40"/>
-        </w:rPr>
-      </w:pPr>
-      <w:r>
-        <w:rPr>
-          <w:color w:val="104864" w:themeColor="background2" w:themeShade="40"/>
-        </w:rPr>
+      </w:pPr>
+      <w:bookmarkStart w:id="10" w:name="_Toc43557539"/>
+      <w:r>
         <w:t>Modèles conceptuels de données</w:t>
       </w:r>
-      <w:bookmarkEnd w:id="7"/>
+      <w:bookmarkEnd w:id="10"/>
     </w:p>
     <w:p>
       <w:pPr>
@@ -3819,7 +3890,6 @@
         </w:numPr>
         <w:jc w:val="both"/>
       </w:pPr>
-      <w:bookmarkStart w:id="9" w:name="_GoBack"/>
       <w:r>
         <w:rPr>
           <w:rFonts w:ascii="Arial" w:hAnsi="Arial"/>
@@ -3879,7 +3949,6 @@
           </wp:inline>
         </w:drawing>
       </w:r>
-      <w:bookmarkEnd w:id="9"/>
     </w:p>
     <w:p>
       <w:pPr>
@@ -3898,18 +3967,12 @@
     <w:p>
       <w:pPr>
         <w:pStyle w:val="Titre3"/>
-        <w:rPr>
-          <w:color w:val="104864" w:themeColor="background2" w:themeShade="40"/>
-        </w:rPr>
-      </w:pPr>
-      <w:bookmarkStart w:id="10" w:name="_Toc37226564"/>
-      <w:r>
-        <w:rPr>
-          <w:color w:val="104864" w:themeColor="background2" w:themeShade="40"/>
-        </w:rPr>
+      </w:pPr>
+      <w:bookmarkStart w:id="11" w:name="_Toc43557540"/>
+      <w:r>
         <w:t>Maquettes</w:t>
       </w:r>
-      <w:bookmarkEnd w:id="10"/>
+      <w:bookmarkEnd w:id="11"/>
     </w:p>
     <w:p>
       <w:pPr>
@@ -3977,14 +4040,27 @@
       <w:r>
         <w:t xml:space="preserve">Maquette </w:t>
       </w:r>
-      <w:fldSimple w:instr=" SEQ Maquette \* ARABIC ">
-        <w:r>
-          <w:rPr>
-            <w:noProof/>
-          </w:rPr>
-          <w:t>1</w:t>
-        </w:r>
-      </w:fldSimple>
+      <w:r>
+        <w:fldChar w:fldCharType="begin"/>
+      </w:r>
+      <w:r>
+        <w:instrText xml:space="preserve"> SEQ Maquette \* ARABIC </w:instrText>
+      </w:r>
+      <w:r>
+        <w:fldChar w:fldCharType="separate"/>
+      </w:r>
+      <w:r>
+        <w:rPr>
+          <w:noProof/>
+        </w:rPr>
+        <w:t>1</w:t>
+      </w:r>
+      <w:r>
+        <w:rPr>
+          <w:noProof/>
+        </w:rPr>
+        <w:fldChar w:fldCharType="end"/>
+      </w:r>
       <w:r>
         <w:t xml:space="preserve"> - Afficher le menu</w:t>
       </w:r>
@@ -4056,14 +4132,27 @@
       <w:r>
         <w:t xml:space="preserve">Maquette </w:t>
       </w:r>
-      <w:fldSimple w:instr=" SEQ Maquette \* ARABIC ">
-        <w:r>
-          <w:rPr>
-            <w:noProof/>
-          </w:rPr>
-          <w:t>2</w:t>
-        </w:r>
-      </w:fldSimple>
+      <w:r>
+        <w:fldChar w:fldCharType="begin"/>
+      </w:r>
+      <w:r>
+        <w:instrText xml:space="preserve"> SEQ Maquette \* ARABIC </w:instrText>
+      </w:r>
+      <w:r>
+        <w:fldChar w:fldCharType="separate"/>
+      </w:r>
+      <w:r>
+        <w:rPr>
+          <w:noProof/>
+        </w:rPr>
+        <w:t>2</w:t>
+      </w:r>
+      <w:r>
+        <w:rPr>
+          <w:noProof/>
+        </w:rPr>
+        <w:fldChar w:fldCharType="end"/>
+      </w:r>
       <w:r>
         <w:t xml:space="preserve"> - Afficher l'aide</w:t>
       </w:r>
@@ -4134,14 +4223,27 @@
       <w:r>
         <w:t xml:space="preserve">Maquette </w:t>
       </w:r>
-      <w:fldSimple w:instr=" SEQ Maquette \* ARABIC ">
-        <w:r>
-          <w:rPr>
-            <w:noProof/>
-          </w:rPr>
-          <w:t>3</w:t>
-        </w:r>
-      </w:fldSimple>
+      <w:r>
+        <w:fldChar w:fldCharType="begin"/>
+      </w:r>
+      <w:r>
+        <w:instrText xml:space="preserve"> SEQ Maquette \* ARABIC </w:instrText>
+      </w:r>
+      <w:r>
+        <w:fldChar w:fldCharType="separate"/>
+      </w:r>
+      <w:r>
+        <w:rPr>
+          <w:noProof/>
+        </w:rPr>
+        <w:t>3</w:t>
+      </w:r>
+      <w:r>
+        <w:rPr>
+          <w:noProof/>
+        </w:rPr>
+        <w:fldChar w:fldCharType="end"/>
+      </w:r>
       <w:r>
         <w:t xml:space="preserve"> - Jouer une partie</w:t>
       </w:r>
@@ -4233,14 +4335,27 @@
       <w:r>
         <w:t xml:space="preserve">Maquette </w:t>
       </w:r>
-      <w:fldSimple w:instr=" SEQ Maquette \* ARABIC ">
-        <w:r>
-          <w:rPr>
-            <w:noProof/>
-          </w:rPr>
-          <w:t>4</w:t>
-        </w:r>
-      </w:fldSimple>
+      <w:r>
+        <w:fldChar w:fldCharType="begin"/>
+      </w:r>
+      <w:r>
+        <w:instrText xml:space="preserve"> SEQ Maquette \* ARABIC </w:instrText>
+      </w:r>
+      <w:r>
+        <w:fldChar w:fldCharType="separate"/>
+      </w:r>
+      <w:r>
+        <w:rPr>
+          <w:noProof/>
+        </w:rPr>
+        <w:t>4</w:t>
+      </w:r>
+      <w:r>
+        <w:rPr>
+          <w:noProof/>
+        </w:rPr>
+        <w:fldChar w:fldCharType="end"/>
+      </w:r>
       <w:r>
         <w:t xml:space="preserve"> - Enregistrer le score</w:t>
       </w:r>
@@ -4336,14 +4451,27 @@
       <w:r>
         <w:t xml:space="preserve">Maquette </w:t>
       </w:r>
-      <w:fldSimple w:instr=" SEQ Maquette \* ARABIC ">
-        <w:r>
-          <w:rPr>
-            <w:noProof/>
-          </w:rPr>
-          <w:t>5</w:t>
-        </w:r>
-      </w:fldSimple>
+      <w:r>
+        <w:fldChar w:fldCharType="begin"/>
+      </w:r>
+      <w:r>
+        <w:instrText xml:space="preserve"> SEQ Maquette \* ARABIC </w:instrText>
+      </w:r>
+      <w:r>
+        <w:fldChar w:fldCharType="separate"/>
+      </w:r>
+      <w:r>
+        <w:rPr>
+          <w:noProof/>
+        </w:rPr>
+        <w:t>5</w:t>
+      </w:r>
+      <w:r>
+        <w:rPr>
+          <w:noProof/>
+        </w:rPr>
+        <w:fldChar w:fldCharType="end"/>
+      </w:r>
       <w:r>
         <w:t xml:space="preserve"> - Afficher les scores</w:t>
       </w:r>
@@ -4371,13 +4499,13 @@
           <w:i/>
         </w:rPr>
       </w:pPr>
-      <w:bookmarkStart w:id="11" w:name="_Toc71691012"/>
-      <w:bookmarkStart w:id="12" w:name="_Toc37226566"/>
+      <w:bookmarkStart w:id="12" w:name="_Toc71691012"/>
+      <w:bookmarkStart w:id="13" w:name="_Toc43557541"/>
       <w:r>
         <w:t>Stratégie de test</w:t>
       </w:r>
-      <w:bookmarkEnd w:id="11"/>
       <w:bookmarkEnd w:id="12"/>
+      <w:bookmarkEnd w:id="13"/>
     </w:p>
     <w:p>
       <w:pPr>
@@ -4422,17 +4550,8 @@
           <w:color w:val="104864" w:themeColor="background2" w:themeShade="40"/>
           <w:szCs w:val="14"/>
         </w:rPr>
-        <w:t xml:space="preserve"> L’ordre des tests va être pris selon le document Excel de </w:t>
-      </w:r>
-      <w:proofErr w:type="spellStart"/>
-      <w:r>
-        <w:rPr>
-          <w:color w:val="104864" w:themeColor="background2" w:themeShade="40"/>
-          <w:szCs w:val="14"/>
-        </w:rPr>
-        <w:t>UseCasesScénarios</w:t>
-      </w:r>
-      <w:proofErr w:type="spellEnd"/>
+        <w:t xml:space="preserve"> L’ordre des tests va être pris selon le document Excel de UseCasesScénarios</w:t>
+      </w:r>
       <w:r>
         <w:rPr>
           <w:color w:val="104864" w:themeColor="background2" w:themeShade="40"/>
@@ -4445,9 +4564,8 @@
           <w:color w:val="104864" w:themeColor="background2" w:themeShade="40"/>
           <w:szCs w:val="14"/>
         </w:rPr>
-        <w:t xml:space="preserve"> Pour les tests internes (Console intégrée </w:t>
-      </w:r>
-      <w:proofErr w:type="spellStart"/>
+        <w:t xml:space="preserve"> Pour les tests internes (Console intégrée CLion), le projet sera téléchargé depuis GitHub pour être compilé localement avec </w:t>
+      </w:r>
       <w:r>
         <w:rPr>
           <w:color w:val="104864" w:themeColor="background2" w:themeShade="40"/>
@@ -4455,45 +4573,12 @@
         </w:rPr>
         <w:t>CLion</w:t>
       </w:r>
-      <w:proofErr w:type="spellEnd"/>
-      <w:r>
-        <w:rPr>
-          <w:color w:val="104864" w:themeColor="background2" w:themeShade="40"/>
-          <w:szCs w:val="14"/>
-        </w:rPr>
-        <w:t xml:space="preserve">), le projet sera téléchargé depuis GitHub pour être compilé localement avec </w:t>
-      </w:r>
-      <w:proofErr w:type="spellStart"/>
-      <w:r>
-        <w:rPr>
-          <w:color w:val="104864" w:themeColor="background2" w:themeShade="40"/>
-          <w:szCs w:val="14"/>
-        </w:rPr>
-        <w:t>CLion</w:t>
-      </w:r>
-      <w:proofErr w:type="spellEnd"/>
-      <w:r>
-        <w:rPr>
-          <w:color w:val="104864" w:themeColor="background2" w:themeShade="40"/>
-          <w:szCs w:val="14"/>
-        </w:rPr>
-        <w:t>. Pour les tests externes (version définitive en .</w:t>
-      </w:r>
-      <w:proofErr w:type="spellStart"/>
-      <w:r>
-        <w:rPr>
-          <w:color w:val="104864" w:themeColor="background2" w:themeShade="40"/>
-          <w:szCs w:val="14"/>
-        </w:rPr>
-        <w:t>exe</w:t>
-      </w:r>
-      <w:proofErr w:type="spellEnd"/>
-      <w:r>
-        <w:rPr>
-          <w:color w:val="104864" w:themeColor="background2" w:themeShade="40"/>
-          <w:szCs w:val="14"/>
-        </w:rPr>
-        <w:t>), les testeurs pourront télécharger le fichier zip qui sera à disposition sur GitHub.</w:t>
+      <w:r>
+        <w:rPr>
+          <w:color w:val="104864" w:themeColor="background2" w:themeShade="40"/>
+          <w:szCs w:val="14"/>
+        </w:rPr>
+        <w:t>. Pour les tests externes (version définitive en .exe), les testeurs pourront télécharger le fichier zip qui sera à disposition sur GitHub.</w:t>
       </w:r>
       <w:r>
         <w:rPr>
@@ -4514,23 +4599,7 @@
           <w:color w:val="104864" w:themeColor="background2" w:themeShade="40"/>
           <w:szCs w:val="14"/>
         </w:rPr>
-        <w:t xml:space="preserve"> de la version .</w:t>
-      </w:r>
-      <w:proofErr w:type="spellStart"/>
-      <w:r>
-        <w:rPr>
-          <w:color w:val="104864" w:themeColor="background2" w:themeShade="40"/>
-          <w:szCs w:val="14"/>
-        </w:rPr>
-        <w:t>exe</w:t>
-      </w:r>
-      <w:proofErr w:type="spellEnd"/>
-      <w:r>
-        <w:rPr>
-          <w:color w:val="104864" w:themeColor="background2" w:themeShade="40"/>
-          <w:szCs w:val="14"/>
-        </w:rPr>
-        <w:t>).</w:t>
+        <w:t xml:space="preserve"> de la version .exe).</w:t>
       </w:r>
       <w:r>
         <w:rPr>
@@ -4569,7 +4638,7 @@
           <w:i/>
         </w:rPr>
       </w:pPr>
-      <w:bookmarkStart w:id="13" w:name="_Toc37226567"/>
+      <w:bookmarkStart w:id="14" w:name="_Toc43557542"/>
       <w:r>
         <w:lastRenderedPageBreak/>
         <w:t>Planification</w:t>
@@ -4577,7 +4646,7 @@
       <w:r>
         <w:t xml:space="preserve"> définitive</w:t>
       </w:r>
-      <w:bookmarkEnd w:id="13"/>
+      <w:bookmarkEnd w:id="14"/>
     </w:p>
     <w:p>
       <w:pPr>
@@ -4668,14 +4737,27 @@
       <w:r>
         <w:t xml:space="preserve">Diagramme </w:t>
       </w:r>
-      <w:fldSimple w:instr=" SEQ Diagramme \* ARABIC ">
-        <w:r>
-          <w:rPr>
-            <w:noProof/>
-          </w:rPr>
-          <w:t>9</w:t>
-        </w:r>
-      </w:fldSimple>
+      <w:r>
+        <w:fldChar w:fldCharType="begin"/>
+      </w:r>
+      <w:r>
+        <w:instrText xml:space="preserve"> SEQ Diagramme \* ARABIC </w:instrText>
+      </w:r>
+      <w:r>
+        <w:fldChar w:fldCharType="separate"/>
+      </w:r>
+      <w:r>
+        <w:rPr>
+          <w:noProof/>
+        </w:rPr>
+        <w:t>9</w:t>
+      </w:r>
+      <w:r>
+        <w:rPr>
+          <w:noProof/>
+        </w:rPr>
+        <w:fldChar w:fldCharType="end"/>
+      </w:r>
       <w:r>
         <w:t xml:space="preserve"> - Planification Finale des SPRINT</w:t>
       </w:r>
@@ -4688,15 +4770,15 @@
           <w:i/>
         </w:rPr>
       </w:pPr>
-      <w:bookmarkStart w:id="14" w:name="_Toc25553314"/>
-      <w:bookmarkStart w:id="15" w:name="_Toc71691019"/>
-      <w:bookmarkStart w:id="16" w:name="_Toc37226568"/>
+      <w:bookmarkStart w:id="15" w:name="_Toc25553314"/>
+      <w:bookmarkStart w:id="16" w:name="_Toc71691019"/>
+      <w:bookmarkStart w:id="17" w:name="_Toc43557543"/>
       <w:r>
         <w:t>Dossier de conception</w:t>
       </w:r>
-      <w:bookmarkEnd w:id="14"/>
       <w:bookmarkEnd w:id="15"/>
       <w:bookmarkEnd w:id="16"/>
+      <w:bookmarkEnd w:id="17"/>
     </w:p>
     <w:p>
       <w:pPr>
@@ -4936,19 +5018,8 @@
           <w:color w:val="104864" w:themeColor="background2" w:themeShade="40"/>
           <w:sz w:val="24"/>
         </w:rPr>
-        <w:t xml:space="preserve"> ainsi que pour servir d’hébergement au </w:t>
-      </w:r>
-      <w:proofErr w:type="spellStart"/>
-      <w:r>
-        <w:rPr>
-          <w:rFonts w:ascii="Arial" w:hAnsi="Arial" w:cs="Arial"/>
-          <w:iCs/>
-          <w:color w:val="104864" w:themeColor="background2" w:themeShade="40"/>
-          <w:sz w:val="24"/>
-        </w:rPr>
-        <w:t>repository</w:t>
-      </w:r>
-      <w:proofErr w:type="spellEnd"/>
+        <w:t xml:space="preserve"> ainsi que pour servir d’hébergement au repository</w:t>
+      </w:r>
       <w:r>
         <w:rPr>
           <w:rFonts w:ascii="Arial" w:hAnsi="Arial" w:cs="Arial"/>
@@ -5189,17 +5260,17 @@
         <w:pStyle w:val="Titre1"/>
         <w:jc w:val="both"/>
       </w:pPr>
-      <w:bookmarkStart w:id="17" w:name="_Toc71703259"/>
-      <w:bookmarkStart w:id="18" w:name="_Toc37226569"/>
+      <w:bookmarkStart w:id="18" w:name="_Toc71703259"/>
+      <w:bookmarkStart w:id="19" w:name="_Toc43557544"/>
       <w:r>
         <w:lastRenderedPageBreak/>
         <w:t>R</w:t>
       </w:r>
-      <w:bookmarkEnd w:id="17"/>
+      <w:bookmarkEnd w:id="18"/>
       <w:r>
         <w:t>éalisation</w:t>
       </w:r>
-      <w:bookmarkEnd w:id="18"/>
+      <w:bookmarkEnd w:id="19"/>
     </w:p>
     <w:p>
       <w:pPr>
@@ -5214,15 +5285,15 @@
           <w:i/>
         </w:rPr>
       </w:pPr>
-      <w:bookmarkStart w:id="19" w:name="_Toc25553317"/>
-      <w:bookmarkStart w:id="20" w:name="_Toc71691022"/>
-      <w:bookmarkStart w:id="21" w:name="_Toc37226570"/>
+      <w:bookmarkStart w:id="20" w:name="_Toc25553317"/>
+      <w:bookmarkStart w:id="21" w:name="_Toc71691022"/>
+      <w:bookmarkStart w:id="22" w:name="_Toc43557545"/>
       <w:r>
         <w:t>Dossier de réalisation</w:t>
       </w:r>
-      <w:bookmarkEnd w:id="19"/>
       <w:bookmarkEnd w:id="20"/>
       <w:bookmarkEnd w:id="21"/>
+      <w:bookmarkEnd w:id="22"/>
     </w:p>
     <w:p>
       <w:pPr>
@@ -5255,25 +5326,7 @@
           <w:bCs/>
           <w:color w:val="104864" w:themeColor="background2" w:themeShade="40"/>
         </w:rPr>
-        <w:t xml:space="preserve">du projet sont installés dans le répertoire « Programme » du </w:t>
-      </w:r>
-      <w:proofErr w:type="spellStart"/>
-      <w:r>
-        <w:rPr>
-          <w:b/>
-          <w:bCs/>
-          <w:color w:val="104864" w:themeColor="background2" w:themeShade="40"/>
-        </w:rPr>
-        <w:t>repository</w:t>
-      </w:r>
-      <w:proofErr w:type="spellEnd"/>
-      <w:r>
-        <w:rPr>
-          <w:b/>
-          <w:bCs/>
-          <w:color w:val="104864" w:themeColor="background2" w:themeShade="40"/>
-        </w:rPr>
-        <w:t xml:space="preserve"> GitHub :</w:t>
+        <w:t>du projet sont installés dans le répertoire « Programme » du repository GitHub :</w:t>
       </w:r>
     </w:p>
     <w:p>
@@ -5539,16 +5592,8 @@
         <w:rPr>
           <w:color w:val="104864" w:themeColor="background2" w:themeShade="40"/>
         </w:rPr>
-        <w:t>Seulement dans le .</w:t>
-      </w:r>
-      <w:proofErr w:type="spellStart"/>
-      <w:r>
-        <w:rPr>
-          <w:color w:val="104864" w:themeColor="background2" w:themeShade="40"/>
-        </w:rPr>
-        <w:t>exe</w:t>
-      </w:r>
-      <w:proofErr w:type="spellEnd"/>
+        <w:t>Seulement dans le .exe</w:t>
+      </w:r>
       <w:r>
         <w:rPr>
           <w:color w:val="104864" w:themeColor="background2" w:themeShade="40"/>
@@ -5579,21 +5624,7 @@
           <w:color w:val="104864" w:themeColor="background2" w:themeShade="40"/>
         </w:rPr>
         <w:tab/>
-        <w:t xml:space="preserve">La liste générée par </w:t>
-      </w:r>
-      <w:proofErr w:type="spellStart"/>
-      <w:r>
-        <w:rPr>
-          <w:color w:val="104864" w:themeColor="background2" w:themeShade="40"/>
-        </w:rPr>
-        <w:t>CLion</w:t>
-      </w:r>
-      <w:proofErr w:type="spellEnd"/>
-      <w:r>
-        <w:rPr>
-          <w:color w:val="104864" w:themeColor="background2" w:themeShade="40"/>
-        </w:rPr>
-        <w:t xml:space="preserve"> </w:t>
+        <w:t xml:space="preserve">La liste générée par CLion </w:t>
       </w:r>
       <w:r>
         <w:rPr>
@@ -6061,18 +6092,18 @@
         <w:pStyle w:val="Titre2"/>
         <w:jc w:val="both"/>
       </w:pPr>
-      <w:bookmarkStart w:id="22" w:name="_Toc25553321"/>
-      <w:bookmarkStart w:id="23" w:name="_Toc71691025"/>
-      <w:bookmarkStart w:id="24" w:name="_Toc37226571"/>
+      <w:bookmarkStart w:id="23" w:name="_Toc25553321"/>
+      <w:bookmarkStart w:id="24" w:name="_Toc71691025"/>
+      <w:bookmarkStart w:id="25" w:name="_Toc43557546"/>
       <w:r>
         <w:t>Description des test</w:t>
       </w:r>
-      <w:bookmarkEnd w:id="22"/>
+      <w:bookmarkEnd w:id="23"/>
       <w:r>
         <w:t>s effectués</w:t>
       </w:r>
-      <w:bookmarkEnd w:id="23"/>
       <w:bookmarkEnd w:id="24"/>
+      <w:bookmarkEnd w:id="25"/>
     </w:p>
     <w:p>
       <w:pPr>
@@ -6138,22 +6169,30 @@
       <w:r>
         <w:t xml:space="preserve">Tableau </w:t>
       </w:r>
-      <w:fldSimple w:instr=" SEQ Tableau \* ARABIC ">
-        <w:r>
-          <w:rPr>
-            <w:noProof/>
-          </w:rPr>
-          <w:t>1</w:t>
-        </w:r>
-      </w:fldSimple>
-      <w:r>
-        <w:t xml:space="preserve"> - Tests selon les </w:t>
-      </w:r>
-      <w:proofErr w:type="spellStart"/>
-      <w:r>
-        <w:t>UseCasesScénarios</w:t>
-      </w:r>
-      <w:proofErr w:type="spellEnd"/>
+      <w:r>
+        <w:fldChar w:fldCharType="begin"/>
+      </w:r>
+      <w:r>
+        <w:instrText xml:space="preserve"> SEQ Tableau \* ARABIC </w:instrText>
+      </w:r>
+      <w:r>
+        <w:fldChar w:fldCharType="separate"/>
+      </w:r>
+      <w:r>
+        <w:rPr>
+          <w:noProof/>
+        </w:rPr>
+        <w:t>1</w:t>
+      </w:r>
+      <w:r>
+        <w:rPr>
+          <w:noProof/>
+        </w:rPr>
+        <w:fldChar w:fldCharType="end"/>
+      </w:r>
+      <w:r>
+        <w:t xml:space="preserve"> - Tests selon les UseCasesScénarios</w:t>
+      </w:r>
     </w:p>
     <w:p>
       <w:r>
@@ -6165,41 +6204,35 @@
         <w:pStyle w:val="Titre2"/>
         <w:jc w:val="both"/>
       </w:pPr>
-      <w:bookmarkStart w:id="25" w:name="_Toc25553322"/>
-      <w:bookmarkStart w:id="26" w:name="_Toc71691026"/>
-      <w:bookmarkStart w:id="27" w:name="_Toc37226572"/>
+      <w:bookmarkStart w:id="26" w:name="_Toc25553322"/>
+      <w:bookmarkStart w:id="27" w:name="_Toc71691026"/>
+      <w:bookmarkStart w:id="28" w:name="_Toc43557547"/>
       <w:r>
         <w:lastRenderedPageBreak/>
         <w:t xml:space="preserve">Erreurs </w:t>
       </w:r>
-      <w:bookmarkEnd w:id="25"/>
+      <w:bookmarkEnd w:id="26"/>
       <w:r>
         <w:t>restantes</w:t>
       </w:r>
-      <w:bookmarkEnd w:id="26"/>
       <w:bookmarkEnd w:id="27"/>
+      <w:bookmarkEnd w:id="28"/>
       <w:r>
         <w:t xml:space="preserve">  </w:t>
       </w:r>
-      <w:bookmarkStart w:id="28" w:name="_Toc25553323"/>
+      <w:bookmarkStart w:id="29" w:name="_Toc25553323"/>
     </w:p>
     <w:p/>
     <w:p>
       <w:pPr>
         <w:pStyle w:val="Titre3"/>
-        <w:rPr>
-          <w:color w:val="104864" w:themeColor="background2" w:themeShade="40"/>
-        </w:rPr>
-      </w:pPr>
-      <w:bookmarkStart w:id="29" w:name="_Toc37226573"/>
-      <w:bookmarkEnd w:id="28"/>
-      <w:r>
-        <w:rPr>
-          <w:color w:val="104864" w:themeColor="background2" w:themeShade="40"/>
-        </w:rPr>
+      </w:pPr>
+      <w:bookmarkStart w:id="30" w:name="_Toc43557548"/>
+      <w:bookmarkEnd w:id="29"/>
+      <w:r>
         <w:t>Bug des espaces</w:t>
       </w:r>
-      <w:bookmarkEnd w:id="29"/>
+      <w:bookmarkEnd w:id="30"/>
     </w:p>
     <w:p>
       <w:pPr>
@@ -6294,18 +6327,18 @@
           <w:i/>
         </w:rPr>
       </w:pPr>
-      <w:bookmarkStart w:id="30" w:name="_Toc25553326"/>
-      <w:bookmarkStart w:id="31" w:name="_Toc71691029"/>
-      <w:bookmarkStart w:id="32" w:name="_Toc37226574"/>
+      <w:bookmarkStart w:id="31" w:name="_Toc25553326"/>
+      <w:bookmarkStart w:id="32" w:name="_Toc71691029"/>
+      <w:bookmarkStart w:id="33" w:name="_Toc43557549"/>
       <w:r>
         <w:t>Liste des documents</w:t>
       </w:r>
-      <w:bookmarkEnd w:id="30"/>
+      <w:bookmarkEnd w:id="31"/>
       <w:r>
         <w:t xml:space="preserve"> fournis</w:t>
       </w:r>
-      <w:bookmarkEnd w:id="31"/>
       <w:bookmarkEnd w:id="32"/>
+      <w:bookmarkEnd w:id="33"/>
     </w:p>
     <w:p>
       <w:pPr>
@@ -7297,17 +7330,8 @@
           <w:color w:val="104864" w:themeColor="background2" w:themeShade="40"/>
           <w:szCs w:val="14"/>
         </w:rPr>
-        <w:t>Références (</w:t>
-      </w:r>
-      <w:proofErr w:type="spellStart"/>
-      <w:r>
-        <w:rPr>
-          <w:color w:val="104864" w:themeColor="background2" w:themeShade="40"/>
-          <w:szCs w:val="14"/>
-        </w:rPr>
-        <w:t>URLs</w:t>
-      </w:r>
-      <w:proofErr w:type="spellEnd"/>
+        <w:t>Références (URLs</w:t>
+      </w:r>
       <w:r>
         <w:rPr>
           <w:color w:val="104864" w:themeColor="background2" w:themeShade="40"/>
@@ -7375,18 +7399,18 @@
         <w:pStyle w:val="Titre1"/>
         <w:jc w:val="both"/>
       </w:pPr>
-      <w:bookmarkStart w:id="33" w:name="_Toc25553328"/>
-      <w:bookmarkStart w:id="34" w:name="_Toc71703263"/>
-      <w:bookmarkStart w:id="35" w:name="_Toc37226575"/>
+      <w:bookmarkStart w:id="34" w:name="_Toc25553328"/>
+      <w:bookmarkStart w:id="35" w:name="_Toc71703263"/>
+      <w:bookmarkStart w:id="36" w:name="_Toc43557550"/>
       <w:r>
         <w:t>C</w:t>
       </w:r>
-      <w:bookmarkEnd w:id="33"/>
       <w:bookmarkEnd w:id="34"/>
+      <w:bookmarkEnd w:id="35"/>
       <w:r>
         <w:t>onclusions</w:t>
       </w:r>
-      <w:bookmarkEnd w:id="35"/>
+      <w:bookmarkEnd w:id="36"/>
     </w:p>
     <w:p>
       <w:pPr>
@@ -7875,25 +7899,7 @@
           <w:iCs/>
           <w:color w:val="104864" w:themeColor="background2" w:themeShade="40"/>
         </w:rPr>
-        <w:t xml:space="preserve"> ou encore de rendre le jeu cross-</w:t>
-      </w:r>
-      <w:proofErr w:type="spellStart"/>
-      <w:r>
-        <w:rPr>
-          <w:rFonts w:cs="Arial"/>
-          <w:iCs/>
-          <w:color w:val="104864" w:themeColor="background2" w:themeShade="40"/>
-        </w:rPr>
-        <w:t>platform</w:t>
-      </w:r>
-      <w:proofErr w:type="spellEnd"/>
-      <w:r>
-        <w:rPr>
-          <w:rFonts w:cs="Arial"/>
-          <w:iCs/>
-          <w:color w:val="104864" w:themeColor="background2" w:themeShade="40"/>
-        </w:rPr>
-        <w:t>.</w:t>
+        <w:t xml:space="preserve"> ou encore de rendre le jeu cross-platform.</w:t>
       </w:r>
     </w:p>
     <w:p>
@@ -7919,17 +7925,17 @@
         <w:pStyle w:val="Titre1"/>
         <w:jc w:val="both"/>
       </w:pPr>
-      <w:bookmarkStart w:id="36" w:name="_Toc71703264"/>
-      <w:bookmarkStart w:id="37" w:name="_Toc37226576"/>
+      <w:bookmarkStart w:id="37" w:name="_Toc71703264"/>
+      <w:bookmarkStart w:id="38" w:name="_Toc43557551"/>
       <w:r>
         <w:lastRenderedPageBreak/>
         <w:t>A</w:t>
       </w:r>
-      <w:bookmarkEnd w:id="36"/>
+      <w:bookmarkEnd w:id="37"/>
       <w:r>
         <w:t>nnexes</w:t>
       </w:r>
-      <w:bookmarkEnd w:id="37"/>
+      <w:bookmarkEnd w:id="38"/>
     </w:p>
     <w:p>
       <w:pPr>
@@ -7947,13 +7953,13 @@
           <w:i/>
         </w:rPr>
       </w:pPr>
-      <w:bookmarkStart w:id="38" w:name="_Toc71703265"/>
-      <w:bookmarkStart w:id="39" w:name="_Toc37226577"/>
+      <w:bookmarkStart w:id="39" w:name="_Toc71703265"/>
+      <w:bookmarkStart w:id="40" w:name="_Toc43557552"/>
       <w:r>
         <w:t>Sources – Bibliographie</w:t>
       </w:r>
-      <w:bookmarkEnd w:id="38"/>
       <w:bookmarkEnd w:id="39"/>
+      <w:bookmarkEnd w:id="40"/>
     </w:p>
     <w:p>
       <w:pPr>
@@ -7967,20 +7973,12 @@
     <w:p>
       <w:pPr>
         <w:pStyle w:val="Titre3"/>
-        <w:rPr>
-          <w:color w:val="104864" w:themeColor="background2" w:themeShade="40"/>
-        </w:rPr>
-      </w:pPr>
-      <w:bookmarkStart w:id="40" w:name="_Toc37226578"/>
-      <w:proofErr w:type="spellStart"/>
-      <w:r>
-        <w:rPr>
-          <w:color w:val="104864" w:themeColor="background2" w:themeShade="40"/>
-        </w:rPr>
+      </w:pPr>
+      <w:bookmarkStart w:id="41" w:name="_Toc43557553"/>
+      <w:r>
         <w:t>URLs</w:t>
       </w:r>
-      <w:bookmarkEnd w:id="40"/>
-      <w:proofErr w:type="spellEnd"/>
+      <w:bookmarkEnd w:id="41"/>
     </w:p>
     <w:tbl>
       <w:tblPr>
@@ -9080,15 +9078,15 @@
         <w:pStyle w:val="Titre2"/>
         <w:jc w:val="both"/>
       </w:pPr>
-      <w:bookmarkStart w:id="41" w:name="_Toc25553330"/>
-      <w:bookmarkStart w:id="42" w:name="_Toc71703266"/>
-      <w:bookmarkStart w:id="43" w:name="_Toc37226579"/>
+      <w:bookmarkStart w:id="42" w:name="_Toc25553330"/>
+      <w:bookmarkStart w:id="43" w:name="_Toc71703266"/>
+      <w:bookmarkStart w:id="44" w:name="_Toc43557554"/>
       <w:r>
         <w:lastRenderedPageBreak/>
         <w:t xml:space="preserve">Journal de </w:t>
       </w:r>
-      <w:bookmarkEnd w:id="41"/>
       <w:bookmarkEnd w:id="42"/>
+      <w:bookmarkEnd w:id="43"/>
       <w:r>
         <w:t>travail</w:t>
       </w:r>
@@ -9113,7 +9111,7 @@
       <w:r>
         <w:t>)</w:t>
       </w:r>
-      <w:bookmarkEnd w:id="43"/>
+      <w:bookmarkEnd w:id="44"/>
     </w:p>
     <w:p/>
     <w:p>
@@ -9192,14 +9190,27 @@
       <w:r>
         <w:t xml:space="preserve">Tableau </w:t>
       </w:r>
-      <w:fldSimple w:instr=" SEQ Tableau \* ARABIC ">
-        <w:r>
-          <w:rPr>
-            <w:noProof/>
-          </w:rPr>
-          <w:t>2</w:t>
-        </w:r>
-      </w:fldSimple>
+      <w:r>
+        <w:fldChar w:fldCharType="begin"/>
+      </w:r>
+      <w:r>
+        <w:instrText xml:space="preserve"> SEQ Tableau \* ARABIC </w:instrText>
+      </w:r>
+      <w:r>
+        <w:fldChar w:fldCharType="separate"/>
+      </w:r>
+      <w:r>
+        <w:rPr>
+          <w:noProof/>
+        </w:rPr>
+        <w:t>2</w:t>
+      </w:r>
+      <w:r>
+        <w:rPr>
+          <w:noProof/>
+        </w:rPr>
+        <w:fldChar w:fldCharType="end"/>
+      </w:r>
       <w:r>
         <w:t xml:space="preserve"> - Journal de travail</w:t>
       </w:r>
@@ -9221,7 +9232,7 @@
 </file>
 
 <file path=word/endnotes.xml><?xml version="1.0" encoding="utf-8"?>
-<w:endnotes xmlns:wpc="http://schemas.microsoft.com/office/word/2010/wordprocessingCanvas" xmlns:cx="http://schemas.microsoft.com/office/drawing/2014/chartex" xmlns:cx1="http://schemas.microsoft.com/office/drawing/2015/9/8/chartex" xmlns:mc="http://schemas.openxmlformats.org/markup-compatibility/2006" xmlns:o="urn:schemas-microsoft-com:office:office" xmlns:r="http://schemas.openxmlformats.org/officeDocument/2006/relationships" xmlns:m="http://schemas.openxmlformats.org/officeDocument/2006/math" xmlns:v="urn:schemas-microsoft-com:vml" xmlns:wp14="http://schemas.microsoft.com/office/word/2010/wordprocessingDrawing" xmlns:wp="http://schemas.openxmlformats.org/drawingml/2006/wordprocessingDrawing" xmlns:w10="urn:schemas-microsoft-com:office:word" xmlns:w="http://schemas.openxmlformats.org/wordprocessingml/2006/main" xmlns:w14="http://schemas.microsoft.com/office/word/2010/wordml" xmlns:w15="http://schemas.microsoft.com/office/word/2012/wordml" xmlns:w16se="http://schemas.microsoft.com/office/word/2015/wordml/symex" xmlns:wpg="http://schemas.microsoft.com/office/word/2010/wordprocessingGroup" xmlns:wpi="http://schemas.microsoft.com/office/word/2010/wordprocessingInk" xmlns:wne="http://schemas.microsoft.com/office/word/2006/wordml" xmlns:wps="http://schemas.microsoft.com/office/word/2010/wordprocessingShape" mc:Ignorable="w14 w15 w16se wp14">
+<w:endnotes xmlns:wpc="http://schemas.microsoft.com/office/word/2010/wordprocessingCanvas" xmlns:cx="http://schemas.microsoft.com/office/drawing/2014/chartex" xmlns:cx1="http://schemas.microsoft.com/office/drawing/2015/9/8/chartex" xmlns:cx2="http://schemas.microsoft.com/office/drawing/2015/10/21/chartex" xmlns:cx3="http://schemas.microsoft.com/office/drawing/2016/5/9/chartex" xmlns:cx4="http://schemas.microsoft.com/office/drawing/2016/5/10/chartex" xmlns:cx5="http://schemas.microsoft.com/office/drawing/2016/5/11/chartex" xmlns:cx6="http://schemas.microsoft.com/office/drawing/2016/5/12/chartex" xmlns:cx7="http://schemas.microsoft.com/office/drawing/2016/5/13/chartex" xmlns:cx8="http://schemas.microsoft.com/office/drawing/2016/5/14/chartex" xmlns:mc="http://schemas.openxmlformats.org/markup-compatibility/2006" xmlns:aink="http://schemas.microsoft.com/office/drawing/2016/ink" xmlns:am3d="http://schemas.microsoft.com/office/drawing/2017/model3d" xmlns:o="urn:schemas-microsoft-com:office:office" xmlns:r="http://schemas.openxmlformats.org/officeDocument/2006/relationships" xmlns:m="http://schemas.openxmlformats.org/officeDocument/2006/math" xmlns:v="urn:schemas-microsoft-com:vml" xmlns:wp14="http://schemas.microsoft.com/office/word/2010/wordprocessingDrawing" xmlns:wp="http://schemas.openxmlformats.org/drawingml/2006/wordprocessingDrawing" xmlns:w10="urn:schemas-microsoft-com:office:word" xmlns:w="http://schemas.openxmlformats.org/wordprocessingml/2006/main" xmlns:w14="http://schemas.microsoft.com/office/word/2010/wordml" xmlns:w15="http://schemas.microsoft.com/office/word/2012/wordml" xmlns:w16cid="http://schemas.microsoft.com/office/word/2016/wordml/cid" xmlns:w16se="http://schemas.microsoft.com/office/word/2015/wordml/symex" xmlns:wpg="http://schemas.microsoft.com/office/word/2010/wordprocessingGroup" xmlns:wpi="http://schemas.microsoft.com/office/word/2010/wordprocessingInk" xmlns:wne="http://schemas.microsoft.com/office/word/2006/wordml" xmlns:wps="http://schemas.microsoft.com/office/word/2010/wordprocessingShape" mc:Ignorable="w14 w15 w16se w16cid wp14">
   <w:endnote w:type="separator" w:id="-1">
     <w:p>
       <w:r>
@@ -9242,7 +9253,7 @@
 </file>
 
 <file path=word/footer1.xml><?xml version="1.0" encoding="utf-8"?>
-<w:ftr xmlns:wpc="http://schemas.microsoft.com/office/word/2010/wordprocessingCanvas" xmlns:cx="http://schemas.microsoft.com/office/drawing/2014/chartex" xmlns:cx1="http://schemas.microsoft.com/office/drawing/2015/9/8/chartex" xmlns:mc="http://schemas.openxmlformats.org/markup-compatibility/2006" xmlns:o="urn:schemas-microsoft-com:office:office" xmlns:r="http://schemas.openxmlformats.org/officeDocument/2006/relationships" xmlns:m="http://schemas.openxmlformats.org/officeDocument/2006/math" xmlns:v="urn:schemas-microsoft-com:vml" xmlns:wp14="http://schemas.microsoft.com/office/word/2010/wordprocessingDrawing" xmlns:wp="http://schemas.openxmlformats.org/drawingml/2006/wordprocessingDrawing" xmlns:w10="urn:schemas-microsoft-com:office:word" xmlns:w="http://schemas.openxmlformats.org/wordprocessingml/2006/main" xmlns:w14="http://schemas.microsoft.com/office/word/2010/wordml" xmlns:w15="http://schemas.microsoft.com/office/word/2012/wordml" xmlns:w16se="http://schemas.microsoft.com/office/word/2015/wordml/symex" xmlns:wpg="http://schemas.microsoft.com/office/word/2010/wordprocessingGroup" xmlns:wpi="http://schemas.microsoft.com/office/word/2010/wordprocessingInk" xmlns:wne="http://schemas.microsoft.com/office/word/2006/wordml" xmlns:wps="http://schemas.microsoft.com/office/word/2010/wordprocessingShape" mc:Ignorable="w14 w15 w16se wp14">
+<w:ftr xmlns:wpc="http://schemas.microsoft.com/office/word/2010/wordprocessingCanvas" xmlns:cx="http://schemas.microsoft.com/office/drawing/2014/chartex" xmlns:cx1="http://schemas.microsoft.com/office/drawing/2015/9/8/chartex" xmlns:cx2="http://schemas.microsoft.com/office/drawing/2015/10/21/chartex" xmlns:cx3="http://schemas.microsoft.com/office/drawing/2016/5/9/chartex" xmlns:cx4="http://schemas.microsoft.com/office/drawing/2016/5/10/chartex" xmlns:cx5="http://schemas.microsoft.com/office/drawing/2016/5/11/chartex" xmlns:cx6="http://schemas.microsoft.com/office/drawing/2016/5/12/chartex" xmlns:cx7="http://schemas.microsoft.com/office/drawing/2016/5/13/chartex" xmlns:cx8="http://schemas.microsoft.com/office/drawing/2016/5/14/chartex" xmlns:mc="http://schemas.openxmlformats.org/markup-compatibility/2006" xmlns:aink="http://schemas.microsoft.com/office/drawing/2016/ink" xmlns:am3d="http://schemas.microsoft.com/office/drawing/2017/model3d" xmlns:o="urn:schemas-microsoft-com:office:office" xmlns:r="http://schemas.openxmlformats.org/officeDocument/2006/relationships" xmlns:m="http://schemas.openxmlformats.org/officeDocument/2006/math" xmlns:v="urn:schemas-microsoft-com:vml" xmlns:wp14="http://schemas.microsoft.com/office/word/2010/wordprocessingDrawing" xmlns:wp="http://schemas.openxmlformats.org/drawingml/2006/wordprocessingDrawing" xmlns:w10="urn:schemas-microsoft-com:office:word" xmlns:w="http://schemas.openxmlformats.org/wordprocessingml/2006/main" xmlns:w14="http://schemas.microsoft.com/office/word/2010/wordml" xmlns:w15="http://schemas.microsoft.com/office/word/2012/wordml" xmlns:w16cid="http://schemas.microsoft.com/office/word/2016/wordml/cid" xmlns:w16se="http://schemas.microsoft.com/office/word/2015/wordml/symex" xmlns:wpg="http://schemas.microsoft.com/office/word/2010/wordprocessingGroup" xmlns:wpi="http://schemas.microsoft.com/office/word/2010/wordprocessingInk" xmlns:wne="http://schemas.microsoft.com/office/word/2006/wordml" xmlns:wps="http://schemas.microsoft.com/office/word/2010/wordprocessingShape" mc:Ignorable="w14 w15 w16se w16cid wp14">
   <w:p>
     <w:pPr>
       <w:pStyle w:val="Pieddepage"/>
@@ -9391,7 +9402,7 @@
 </file>
 
 <file path=word/footnotes.xml><?xml version="1.0" encoding="utf-8"?>
-<w:footnotes xmlns:wpc="http://schemas.microsoft.com/office/word/2010/wordprocessingCanvas" xmlns:cx="http://schemas.microsoft.com/office/drawing/2014/chartex" xmlns:cx1="http://schemas.microsoft.com/office/drawing/2015/9/8/chartex" xmlns:mc="http://schemas.openxmlformats.org/markup-compatibility/2006" xmlns:o="urn:schemas-microsoft-com:office:office" xmlns:r="http://schemas.openxmlformats.org/officeDocument/2006/relationships" xmlns:m="http://schemas.openxmlformats.org/officeDocument/2006/math" xmlns:v="urn:schemas-microsoft-com:vml" xmlns:wp14="http://schemas.microsoft.com/office/word/2010/wordprocessingDrawing" xmlns:wp="http://schemas.openxmlformats.org/drawingml/2006/wordprocessingDrawing" xmlns:w10="urn:schemas-microsoft-com:office:word" xmlns:w="http://schemas.openxmlformats.org/wordprocessingml/2006/main" xmlns:w14="http://schemas.microsoft.com/office/word/2010/wordml" xmlns:w15="http://schemas.microsoft.com/office/word/2012/wordml" xmlns:w16se="http://schemas.microsoft.com/office/word/2015/wordml/symex" xmlns:wpg="http://schemas.microsoft.com/office/word/2010/wordprocessingGroup" xmlns:wpi="http://schemas.microsoft.com/office/word/2010/wordprocessingInk" xmlns:wne="http://schemas.microsoft.com/office/word/2006/wordml" xmlns:wps="http://schemas.microsoft.com/office/word/2010/wordprocessingShape" mc:Ignorable="w14 w15 w16se wp14">
+<w:footnotes xmlns:wpc="http://schemas.microsoft.com/office/word/2010/wordprocessingCanvas" xmlns:cx="http://schemas.microsoft.com/office/drawing/2014/chartex" xmlns:cx1="http://schemas.microsoft.com/office/drawing/2015/9/8/chartex" xmlns:cx2="http://schemas.microsoft.com/office/drawing/2015/10/21/chartex" xmlns:cx3="http://schemas.microsoft.com/office/drawing/2016/5/9/chartex" xmlns:cx4="http://schemas.microsoft.com/office/drawing/2016/5/10/chartex" xmlns:cx5="http://schemas.microsoft.com/office/drawing/2016/5/11/chartex" xmlns:cx6="http://schemas.microsoft.com/office/drawing/2016/5/12/chartex" xmlns:cx7="http://schemas.microsoft.com/office/drawing/2016/5/13/chartex" xmlns:cx8="http://schemas.microsoft.com/office/drawing/2016/5/14/chartex" xmlns:mc="http://schemas.openxmlformats.org/markup-compatibility/2006" xmlns:aink="http://schemas.microsoft.com/office/drawing/2016/ink" xmlns:am3d="http://schemas.microsoft.com/office/drawing/2017/model3d" xmlns:o="urn:schemas-microsoft-com:office:office" xmlns:r="http://schemas.openxmlformats.org/officeDocument/2006/relationships" xmlns:m="http://schemas.openxmlformats.org/officeDocument/2006/math" xmlns:v="urn:schemas-microsoft-com:vml" xmlns:wp14="http://schemas.microsoft.com/office/word/2010/wordprocessingDrawing" xmlns:wp="http://schemas.openxmlformats.org/drawingml/2006/wordprocessingDrawing" xmlns:w10="urn:schemas-microsoft-com:office:word" xmlns:w="http://schemas.openxmlformats.org/wordprocessingml/2006/main" xmlns:w14="http://schemas.microsoft.com/office/word/2010/wordml" xmlns:w15="http://schemas.microsoft.com/office/word/2012/wordml" xmlns:w16cid="http://schemas.microsoft.com/office/word/2016/wordml/cid" xmlns:w16se="http://schemas.microsoft.com/office/word/2015/wordml/symex" xmlns:wpg="http://schemas.microsoft.com/office/word/2010/wordprocessingGroup" xmlns:wpi="http://schemas.microsoft.com/office/word/2010/wordprocessingInk" xmlns:wne="http://schemas.microsoft.com/office/word/2006/wordml" xmlns:wps="http://schemas.microsoft.com/office/word/2010/wordprocessingShape" mc:Ignorable="w14 w15 w16se w16cid wp14">
   <w:footnote w:type="separator" w:id="-1">
     <w:p>
       <w:r>
@@ -9412,7 +9423,7 @@
 </file>
 
 <file path=word/header1.xml><?xml version="1.0" encoding="utf-8"?>
-<w:hdr xmlns:wpc="http://schemas.microsoft.com/office/word/2010/wordprocessingCanvas" xmlns:cx="http://schemas.microsoft.com/office/drawing/2014/chartex" xmlns:cx1="http://schemas.microsoft.com/office/drawing/2015/9/8/chartex" xmlns:mc="http://schemas.openxmlformats.org/markup-compatibility/2006" xmlns:o="urn:schemas-microsoft-com:office:office" xmlns:r="http://schemas.openxmlformats.org/officeDocument/2006/relationships" xmlns:m="http://schemas.openxmlformats.org/officeDocument/2006/math" xmlns:v="urn:schemas-microsoft-com:vml" xmlns:wp14="http://schemas.microsoft.com/office/word/2010/wordprocessingDrawing" xmlns:wp="http://schemas.openxmlformats.org/drawingml/2006/wordprocessingDrawing" xmlns:w10="urn:schemas-microsoft-com:office:word" xmlns:w="http://schemas.openxmlformats.org/wordprocessingml/2006/main" xmlns:w14="http://schemas.microsoft.com/office/word/2010/wordml" xmlns:w15="http://schemas.microsoft.com/office/word/2012/wordml" xmlns:w16se="http://schemas.microsoft.com/office/word/2015/wordml/symex" xmlns:wpg="http://schemas.microsoft.com/office/word/2010/wordprocessingGroup" xmlns:wpi="http://schemas.microsoft.com/office/word/2010/wordprocessingInk" xmlns:wne="http://schemas.microsoft.com/office/word/2006/wordml" xmlns:wps="http://schemas.microsoft.com/office/word/2010/wordprocessingShape" mc:Ignorable="w14 w15 w16se wp14">
+<w:hdr xmlns:wpc="http://schemas.microsoft.com/office/word/2010/wordprocessingCanvas" xmlns:cx="http://schemas.microsoft.com/office/drawing/2014/chartex" xmlns:cx1="http://schemas.microsoft.com/office/drawing/2015/9/8/chartex" xmlns:cx2="http://schemas.microsoft.com/office/drawing/2015/10/21/chartex" xmlns:cx3="http://schemas.microsoft.com/office/drawing/2016/5/9/chartex" xmlns:cx4="http://schemas.microsoft.com/office/drawing/2016/5/10/chartex" xmlns:cx5="http://schemas.microsoft.com/office/drawing/2016/5/11/chartex" xmlns:cx6="http://schemas.microsoft.com/office/drawing/2016/5/12/chartex" xmlns:cx7="http://schemas.microsoft.com/office/drawing/2016/5/13/chartex" xmlns:cx8="http://schemas.microsoft.com/office/drawing/2016/5/14/chartex" xmlns:mc="http://schemas.openxmlformats.org/markup-compatibility/2006" xmlns:aink="http://schemas.microsoft.com/office/drawing/2016/ink" xmlns:am3d="http://schemas.microsoft.com/office/drawing/2017/model3d" xmlns:o="urn:schemas-microsoft-com:office:office" xmlns:r="http://schemas.openxmlformats.org/officeDocument/2006/relationships" xmlns:m="http://schemas.openxmlformats.org/officeDocument/2006/math" xmlns:v="urn:schemas-microsoft-com:vml" xmlns:wp14="http://schemas.microsoft.com/office/word/2010/wordprocessingDrawing" xmlns:wp="http://schemas.openxmlformats.org/drawingml/2006/wordprocessingDrawing" xmlns:w10="urn:schemas-microsoft-com:office:word" xmlns:w="http://schemas.openxmlformats.org/wordprocessingml/2006/main" xmlns:w14="http://schemas.microsoft.com/office/word/2010/wordml" xmlns:w15="http://schemas.microsoft.com/office/word/2012/wordml" xmlns:w16cid="http://schemas.microsoft.com/office/word/2016/wordml/cid" xmlns:w16se="http://schemas.microsoft.com/office/word/2015/wordml/symex" xmlns:wpg="http://schemas.microsoft.com/office/word/2010/wordprocessingGroup" xmlns:wpi="http://schemas.microsoft.com/office/word/2010/wordprocessingInk" xmlns:wne="http://schemas.microsoft.com/office/word/2006/wordml" xmlns:wps="http://schemas.microsoft.com/office/word/2010/wordprocessingShape" mc:Ignorable="w14 w15 w16se w16cid wp14">
   <w:p>
     <w:pPr>
       <w:pStyle w:val="En-tte"/>
@@ -9512,7 +9523,7 @@
 </file>
 
 <file path=word/numbering.xml><?xml version="1.0" encoding="utf-8"?>
-<w:numbering xmlns:wpc="http://schemas.microsoft.com/office/word/2010/wordprocessingCanvas" xmlns:cx="http://schemas.microsoft.com/office/drawing/2014/chartex" xmlns:cx1="http://schemas.microsoft.com/office/drawing/2015/9/8/chartex" xmlns:mc="http://schemas.openxmlformats.org/markup-compatibility/2006" xmlns:o="urn:schemas-microsoft-com:office:office" xmlns:r="http://schemas.openxmlformats.org/officeDocument/2006/relationships" xmlns:m="http://schemas.openxmlformats.org/officeDocument/2006/math" xmlns:v="urn:schemas-microsoft-com:vml" xmlns:wp14="http://schemas.microsoft.com/office/word/2010/wordprocessingDrawing" xmlns:wp="http://schemas.openxmlformats.org/drawingml/2006/wordprocessingDrawing" xmlns:w10="urn:schemas-microsoft-com:office:word" xmlns:w="http://schemas.openxmlformats.org/wordprocessingml/2006/main" xmlns:w14="http://schemas.microsoft.com/office/word/2010/wordml" xmlns:w15="http://schemas.microsoft.com/office/word/2012/wordml" xmlns:w16se="http://schemas.microsoft.com/office/word/2015/wordml/symex" xmlns:wpg="http://schemas.microsoft.com/office/word/2010/wordprocessingGroup" xmlns:wpi="http://schemas.microsoft.com/office/word/2010/wordprocessingInk" xmlns:wne="http://schemas.microsoft.com/office/word/2006/wordml" xmlns:wps="http://schemas.microsoft.com/office/word/2010/wordprocessingShape" mc:Ignorable="w14 w15 w16se wp14">
+<w:numbering xmlns:wpc="http://schemas.microsoft.com/office/word/2010/wordprocessingCanvas" xmlns:cx="http://schemas.microsoft.com/office/drawing/2014/chartex" xmlns:cx1="http://schemas.microsoft.com/office/drawing/2015/9/8/chartex" xmlns:cx2="http://schemas.microsoft.com/office/drawing/2015/10/21/chartex" xmlns:cx3="http://schemas.microsoft.com/office/drawing/2016/5/9/chartex" xmlns:cx4="http://schemas.microsoft.com/office/drawing/2016/5/10/chartex" xmlns:cx5="http://schemas.microsoft.com/office/drawing/2016/5/11/chartex" xmlns:cx6="http://schemas.microsoft.com/office/drawing/2016/5/12/chartex" xmlns:cx7="http://schemas.microsoft.com/office/drawing/2016/5/13/chartex" xmlns:cx8="http://schemas.microsoft.com/office/drawing/2016/5/14/chartex" xmlns:mc="http://schemas.openxmlformats.org/markup-compatibility/2006" xmlns:aink="http://schemas.microsoft.com/office/drawing/2016/ink" xmlns:am3d="http://schemas.microsoft.com/office/drawing/2017/model3d" xmlns:o="urn:schemas-microsoft-com:office:office" xmlns:r="http://schemas.openxmlformats.org/officeDocument/2006/relationships" xmlns:m="http://schemas.openxmlformats.org/officeDocument/2006/math" xmlns:v="urn:schemas-microsoft-com:vml" xmlns:wp14="http://schemas.microsoft.com/office/word/2010/wordprocessingDrawing" xmlns:wp="http://schemas.openxmlformats.org/drawingml/2006/wordprocessingDrawing" xmlns:w10="urn:schemas-microsoft-com:office:word" xmlns:w="http://schemas.openxmlformats.org/wordprocessingml/2006/main" xmlns:w14="http://schemas.microsoft.com/office/word/2010/wordml" xmlns:w15="http://schemas.microsoft.com/office/word/2012/wordml" xmlns:w16cid="http://schemas.microsoft.com/office/word/2016/wordml/cid" xmlns:w16se="http://schemas.microsoft.com/office/word/2015/wordml/symex" xmlns:wpg="http://schemas.microsoft.com/office/word/2010/wordprocessingGroup" xmlns:wpi="http://schemas.microsoft.com/office/word/2010/wordprocessingInk" xmlns:wne="http://schemas.microsoft.com/office/word/2006/wordml" xmlns:wps="http://schemas.microsoft.com/office/word/2010/wordprocessingShape" mc:Ignorable="w14 w15 w16se w16cid wp14">
   <w:abstractNum w:abstractNumId="0" w15:restartNumberingAfterBreak="0">
     <w:nsid w:val="0A7C7405"/>
     <w:multiLevelType w:val="singleLevel"/>
@@ -12373,7 +12384,7 @@
 </file>
 
 <file path=word/styles.xml><?xml version="1.0" encoding="utf-8"?>
-<w:styles xmlns:mc="http://schemas.openxmlformats.org/markup-compatibility/2006" xmlns:r="http://schemas.openxmlformats.org/officeDocument/2006/relationships" xmlns:w="http://schemas.openxmlformats.org/wordprocessingml/2006/main" xmlns:w14="http://schemas.microsoft.com/office/word/2010/wordml" xmlns:w15="http://schemas.microsoft.com/office/word/2012/wordml" xmlns:w16se="http://schemas.microsoft.com/office/word/2015/wordml/symex" mc:Ignorable="w14 w15 w16se">
+<w:styles xmlns:mc="http://schemas.openxmlformats.org/markup-compatibility/2006" xmlns:r="http://schemas.openxmlformats.org/officeDocument/2006/relationships" xmlns:w="http://schemas.openxmlformats.org/wordprocessingml/2006/main" xmlns:w14="http://schemas.microsoft.com/office/word/2010/wordml" xmlns:w15="http://schemas.microsoft.com/office/word/2012/wordml" xmlns:w16cid="http://schemas.microsoft.com/office/word/2016/wordml/cid" xmlns:w16se="http://schemas.microsoft.com/office/word/2015/wordml/symex" mc:Ignorable="w14 w15 w16se w16cid">
   <w:docDefaults>
     <w:rPrDefault>
       <w:rPr>
@@ -12383,7 +12394,7 @@
     </w:rPrDefault>
     <w:pPrDefault/>
   </w:docDefaults>
-  <w:latentStyles w:defLockedState="0" w:defUIPriority="0" w:defSemiHidden="0" w:defUnhideWhenUsed="0" w:defQFormat="0" w:count="371">
+  <w:latentStyles w:defLockedState="0" w:defUIPriority="0" w:defSemiHidden="0" w:defUnhideWhenUsed="0" w:defQFormat="0" w:count="377">
     <w:lsdException w:name="Normal" w:qFormat="1"/>
     <w:lsdException w:name="heading 1" w:qFormat="1"/>
     <w:lsdException w:name="heading 2" w:qFormat="1"/>
@@ -12446,11 +12457,8 @@
     <w:lsdException w:name="Table 3D effects 3" w:semiHidden="1" w:unhideWhenUsed="1"/>
     <w:lsdException w:name="Table Contemporary" w:semiHidden="1" w:unhideWhenUsed="1"/>
     <w:lsdException w:name="Table Elegant" w:semiHidden="1" w:unhideWhenUsed="1"/>
-    <w:lsdException w:name="Table Professional" w:semiHidden="1" w:unhideWhenUsed="1"/>
     <w:lsdException w:name="Table Subtle 1" w:semiHidden="1" w:unhideWhenUsed="1"/>
     <w:lsdException w:name="Table Subtle 2" w:semiHidden="1" w:unhideWhenUsed="1"/>
-    <w:lsdException w:name="Table Web 1" w:semiHidden="1" w:unhideWhenUsed="1"/>
-    <w:lsdException w:name="Table Web 2" w:semiHidden="1" w:unhideWhenUsed="1"/>
     <w:lsdException w:name="Table Web 3" w:semiHidden="1" w:unhideWhenUsed="1"/>
     <w:lsdException w:name="Balloon Text" w:semiHidden="1" w:unhideWhenUsed="1"/>
     <w:lsdException w:name="Table Theme" w:semiHidden="1" w:unhideWhenUsed="1"/>
@@ -12669,6 +12677,12 @@
     <w:lsdException w:name="List Table 5 Dark Accent 6" w:uiPriority="50"/>
     <w:lsdException w:name="List Table 6 Colorful Accent 6" w:uiPriority="51"/>
     <w:lsdException w:name="List Table 7 Colorful Accent 6" w:uiPriority="52"/>
+    <w:lsdException w:name="Mention" w:semiHidden="1" w:uiPriority="99" w:unhideWhenUsed="1"/>
+    <w:lsdException w:name="Smart Hyperlink" w:semiHidden="1" w:uiPriority="99" w:unhideWhenUsed="1"/>
+    <w:lsdException w:name="Hashtag" w:semiHidden="1" w:uiPriority="99" w:unhideWhenUsed="1"/>
+    <w:lsdException w:name="Unresolved Mention" w:semiHidden="1" w:uiPriority="99" w:unhideWhenUsed="1"/>
+    <w:lsdException w:name="Smart Link" w:semiHidden="1" w:uiPriority="99" w:unhideWhenUsed="1"/>
+    <w:lsdException w:name="Smart Link Error" w:semiHidden="1" w:uiPriority="99" w:unhideWhenUsed="1"/>
   </w:latentStyles>
   <w:style w:type="paragraph" w:default="1" w:styleId="Normal">
     <w:name w:val="Normal"/>
@@ -12859,6 +12873,7 @@
   <w:style w:type="character" w:default="1" w:styleId="Policepardfaut">
     <w:name w:val="Default Paragraph Font"/>
     <w:uiPriority w:val="1"/>
+    <w:semiHidden/>
     <w:unhideWhenUsed/>
   </w:style>
   <w:style w:type="table" w:default="1" w:styleId="TableauNormal">
@@ -13203,8 +13218,8 @@
       <w:lang w:val="fr-FR" w:eastAsia="fr-FR"/>
     </w:rPr>
   </w:style>
-  <w:style w:type="character" w:customStyle="1" w:styleId="UnresolvedMention">
-    <w:name w:val="Unresolved Mention"/>
+  <w:style w:type="character" w:customStyle="1" w:styleId="Mentionnonrsolue1">
+    <w:name w:val="Mention non résolue1"/>
     <w:basedOn w:val="Policepardfaut"/>
     <w:uiPriority w:val="99"/>
     <w:semiHidden/>
@@ -13579,21 +13594,12 @@
 </file>
 
 <file path=customXml/item1.xml><?xml version="1.0" encoding="utf-8"?>
-<?mso-contentType ?>
-<FormTemplates xmlns="http://schemas.microsoft.com/sharepoint/v3/contenttype/forms">
-  <Display>DocumentLibraryForm</Display>
-  <Edit>DocumentLibraryForm</Edit>
-  <New>DocumentLibraryForm</New>
-</FormTemplates>
-</file>
-
-<file path=customXml/item2.xml><?xml version="1.0" encoding="utf-8"?>
 <p:properties xmlns:p="http://schemas.microsoft.com/office/2006/metadata/properties" xmlns:xsi="http://www.w3.org/2001/XMLSchema-instance" xmlns:pc="http://schemas.microsoft.com/office/infopath/2007/PartnerControls">
   <documentManagement/>
 </p:properties>
 </file>
 
-<file path=customXml/item3.xml><?xml version="1.0" encoding="utf-8"?>
+<file path=customXml/item2.xml><?xml version="1.0" encoding="utf-8"?>
 <ct:contentTypeSchema xmlns:ct="http://schemas.microsoft.com/office/2006/metadata/contentType" xmlns:ma="http://schemas.microsoft.com/office/2006/metadata/properties/metaAttributes" ct:_="" ma:_="" ma:contentTypeName="Document" ma:contentTypeID="0x010100E156C3783384DF41987713AE92CBCB02" ma:contentTypeVersion="2" ma:contentTypeDescription="Crée un document." ma:contentTypeScope="" ma:versionID="f56a0e0dda0eec3bcb424377269a5fd8">
   <xsd:schema xmlns:xsd="http://www.w3.org/2001/XMLSchema" xmlns:xs="http://www.w3.org/2001/XMLSchema" xmlns:p="http://schemas.microsoft.com/office/2006/metadata/properties" xmlns:ns2="0e417a04-490e-4c99-a837-c581cc8d1340" targetNamespace="http://schemas.microsoft.com/office/2006/metadata/properties" ma:root="true" ma:fieldsID="2107831d488394f42dc4b2d60e09c996" ns2:_="">
     <xsd:import namespace="0e417a04-490e-4c99-a837-c581cc8d1340"/>
@@ -13725,19 +13731,20 @@
 </ct:contentTypeSchema>
 </file>
 
+<file path=customXml/item3.xml><?xml version="1.0" encoding="utf-8"?>
+<?mso-contentType ?>
+<FormTemplates xmlns="http://schemas.microsoft.com/sharepoint/v3/contenttype/forms">
+  <Display>DocumentLibraryForm</Display>
+  <Edit>DocumentLibraryForm</Edit>
+  <New>DocumentLibraryForm</New>
+</FormTemplates>
+</file>
+
 <file path=customXml/item4.xml><?xml version="1.0" encoding="utf-8"?>
 <b:Sources xmlns:b="http://schemas.openxmlformats.org/officeDocument/2006/bibliography" xmlns="http://schemas.openxmlformats.org/officeDocument/2006/bibliography" SelectedStyle="\APASixthEditionOfficeOnline.xsl" StyleName="APA" Version="6"/>
 </file>
 
 <file path=customXml/itemProps1.xml><?xml version="1.0" encoding="utf-8"?>
-<ds:datastoreItem xmlns:ds="http://schemas.openxmlformats.org/officeDocument/2006/customXml" ds:itemID="{88310A5E-16F1-477B-8950-509E4C591C51}">
-  <ds:schemaRefs>
-    <ds:schemaRef ds:uri="http://schemas.microsoft.com/sharepoint/v3/contenttype/forms"/>
-  </ds:schemaRefs>
-</ds:datastoreItem>
-</file>
-
-<file path=customXml/itemProps2.xml><?xml version="1.0" encoding="utf-8"?>
 <ds:datastoreItem xmlns:ds="http://schemas.openxmlformats.org/officeDocument/2006/customXml" ds:itemID="{C5A1C9AD-B27A-4A1C-A174-3CCC194A2B8B}">
   <ds:schemaRefs>
     <ds:schemaRef ds:uri="http://schemas.microsoft.com/office/2006/metadata/properties"/>
@@ -13746,7 +13753,7 @@
 </ds:datastoreItem>
 </file>
 
-<file path=customXml/itemProps3.xml><?xml version="1.0" encoding="utf-8"?>
+<file path=customXml/itemProps2.xml><?xml version="1.0" encoding="utf-8"?>
 <ds:datastoreItem xmlns:ds="http://schemas.openxmlformats.org/officeDocument/2006/customXml" ds:itemID="{2ADF9385-6B51-4D20-A379-08146FAC23C6}">
   <ds:schemaRefs>
     <ds:schemaRef ds:uri="http://schemas.microsoft.com/office/2006/metadata/contentType"/>
@@ -13764,8 +13771,16 @@
 </ds:datastoreItem>
 </file>
 
+<file path=customXml/itemProps3.xml><?xml version="1.0" encoding="utf-8"?>
+<ds:datastoreItem xmlns:ds="http://schemas.openxmlformats.org/officeDocument/2006/customXml" ds:itemID="{88310A5E-16F1-477B-8950-509E4C591C51}">
+  <ds:schemaRefs>
+    <ds:schemaRef ds:uri="http://schemas.microsoft.com/sharepoint/v3/contenttype/forms"/>
+  </ds:schemaRefs>
+</ds:datastoreItem>
+</file>
+
 <file path=customXml/itemProps4.xml><?xml version="1.0" encoding="utf-8"?>
-<ds:datastoreItem xmlns:ds="http://schemas.openxmlformats.org/officeDocument/2006/customXml" ds:itemID="{57FE01E1-2E19-4A38-AB9F-BAC144468514}">
+<ds:datastoreItem xmlns:ds="http://schemas.openxmlformats.org/officeDocument/2006/customXml" ds:itemID="{01CC5E45-77A4-4589-92F7-B22049A2DA19}">
   <ds:schemaRefs>
     <ds:schemaRef ds:uri="http://schemas.openxmlformats.org/officeDocument/2006/bibliography"/>
   </ds:schemaRefs>

</xml_diff>